<commit_message>
Initial project files renaming - Final
</commit_message>
<xml_diff>
--- a/Refactoring Documentation for Titanium-Minesweeper project.docx
+++ b/Refactoring Documentation for Titanium-Minesweeper project.docx
@@ -33,28 +33,22 @@
               <w:jc w:val="center"/>
             </w:pPr>
             <w:r>
-              <w:t>Sample Refactoring Documentation for Project “</w:t>
-            </w:r>
-            <w:r>
-              <w:t>Minesweeper</w:t>
-            </w:r>
-            <w:r>
-              <w:t>”</w:t>
+              <w:t>Sample Refactoring Documentation for Project “Minesweeper”</w:t>
             </w:r>
           </w:p>
           <w:p>
             <w:pPr>
               <w:spacing w:after="0"/>
+              <w:ind w:right="34"/>
               <w:jc w:val="right"/>
             </w:pPr>
             <w:r>
-              <w:t>Team “</w:t>
-            </w:r>
-            <w:r>
-              <w:t>Titanium</w:t>
-            </w:r>
-            <w:r>
-              <w:t>”</w:t>
+              <w:t>Team “Titan</w:t>
+            </w:r>
+            <w:bookmarkStart w:id="0" w:name="_GoBack"/>
+            <w:bookmarkEnd w:id="0"/>
+            <w:r>
+              <w:t>ium”</w:t>
             </w:r>
           </w:p>
           <w:p>
@@ -82,6 +76,36 @@
               <w:ind w:left="568" w:hanging="284"/>
             </w:pPr>
             <w:r>
+              <w:t xml:space="preserve">Renamed the namespace </w:t>
+            </w:r>
+            <w:r>
+              <w:rPr>
+                <w:b/>
+              </w:rPr>
+              <w:t>Mini</w:t>
+            </w:r>
+            <w:r>
+              <w:t xml:space="preserve"> to </w:t>
+            </w:r>
+            <w:r>
+              <w:rPr>
+                <w:b/>
+              </w:rPr>
+              <w:t>Mines</w:t>
+            </w:r>
+            <w:r>
+              <w:t>.</w:t>
+            </w:r>
+          </w:p>
+          <w:p>
+            <w:pPr>
+              <w:numPr>
+                <w:ilvl w:val="1"/>
+                <w:numId w:val="1"/>
+              </w:numPr>
+              <w:ind w:left="568" w:hanging="284"/>
+            </w:pPr>
+            <w:r>
               <w:t xml:space="preserve">Renamed the main class </w:t>
             </w:r>
             <w:r>
@@ -94,12 +118,14 @@
             <w:r>
               <w:t xml:space="preserve"> to </w:t>
             </w:r>
-            <w:r>
-              <w:rPr>
-                <w:b/>
-              </w:rPr>
-              <w:t>Mines</w:t>
-            </w:r>
+            <w:proofErr w:type="spellStart"/>
+            <w:r>
+              <w:rPr>
+                <w:b/>
+              </w:rPr>
+              <w:t>MinesweeperGame</w:t>
+            </w:r>
+            <w:proofErr w:type="spellEnd"/>
             <w:r>
               <w:t>.</w:t>
             </w:r>
@@ -118,13 +144,8 @@
             <w:r>
               <w:t xml:space="preserve">other </w:t>
             </w:r>
-            <w:bookmarkStart w:id="0" w:name="_GoBack"/>
-            <w:bookmarkEnd w:id="0"/>
-            <w:r>
-              <w:t>class</w:t>
-            </w:r>
-            <w:r>
-              <w:t>es (from -&gt; to):</w:t>
+            <w:r>
+              <w:t>classes (from -&gt; to):</w:t>
             </w:r>
           </w:p>
           <w:p>
@@ -216,12 +237,14 @@
             <w:r>
               <w:t xml:space="preserve"> </w:t>
             </w:r>
+            <w:proofErr w:type="spellStart"/>
             <w:r>
               <w:rPr>
                 <w:b/>
               </w:rPr>
               <w:t>MineField</w:t>
             </w:r>
+            <w:proofErr w:type="spellEnd"/>
           </w:p>
           <w:p>
             <w:pPr>

</xml_diff>

<commit_message>
Updated class Commands.cs. Updates described in the Refactoring Documentation for Titanium-Minesweeper project.docx
</commit_message>
<xml_diff>
--- a/Refactoring Documentation for Titanium-Minesweeper project.docx
+++ b/Refactoring Documentation for Titanium-Minesweeper project.docx
@@ -43,12 +43,7 @@
               <w:jc w:val="right"/>
             </w:pPr>
             <w:r>
-              <w:t>Team “Titan</w:t>
-            </w:r>
-            <w:bookmarkStart w:id="0" w:name="_GoBack"/>
-            <w:bookmarkEnd w:id="0"/>
-            <w:r>
-              <w:t>ium”</w:t>
+              <w:t>Team “Titanium”</w:t>
             </w:r>
           </w:p>
           <w:p>
@@ -118,14 +113,12 @@
             <w:r>
               <w:t xml:space="preserve"> to </w:t>
             </w:r>
-            <w:proofErr w:type="spellStart"/>
             <w:r>
               <w:rPr>
                 <w:b/>
               </w:rPr>
               <w:t>MinesweeperGame</w:t>
             </w:r>
-            <w:proofErr w:type="spellEnd"/>
             <w:r>
               <w:t>.</w:t>
             </w:r>
@@ -237,14 +230,12 @@
             <w:r>
               <w:t xml:space="preserve"> </w:t>
             </w:r>
-            <w:proofErr w:type="spellStart"/>
             <w:r>
               <w:rPr>
                 <w:b/>
               </w:rPr>
               <w:t>MineField</w:t>
             </w:r>
-            <w:proofErr w:type="spellEnd"/>
           </w:p>
           <w:p>
             <w:pPr>
@@ -284,14 +275,8 @@
                 <w:ilvl w:val="0"/>
                 <w:numId w:val="1"/>
               </w:numPr>
-              <w:rPr>
-                <w:highlight w:val="yellow"/>
-              </w:rPr>
-            </w:pPr>
-            <w:r>
-              <w:rPr>
-                <w:highlight w:val="yellow"/>
-              </w:rPr>
+            </w:pPr>
+            <w:r>
               <w:t>Reformatted the source code:</w:t>
             </w:r>
           </w:p>
@@ -302,29 +287,126 @@
                 <w:numId w:val="1"/>
               </w:numPr>
               <w:ind w:left="568" w:hanging="284"/>
-              <w:rPr>
-                <w:highlight w:val="yellow"/>
-              </w:rPr>
-            </w:pPr>
-            <w:r>
-              <w:rPr>
-                <w:highlight w:val="yellow"/>
-              </w:rPr>
-              <w:t xml:space="preserve">Removed all unneeded empty lines, e.g. in the method </w:t>
-            </w:r>
-            <w:r>
-              <w:rPr>
-                <w:b/>
-                <w:noProof/>
-                <w:highlight w:val="yellow"/>
-              </w:rPr>
-              <w:t>PlayGame()</w:t>
-            </w:r>
-            <w:r>
-              <w:rPr>
-                <w:highlight w:val="yellow"/>
-              </w:rPr>
+            </w:pPr>
+            <w:r>
+              <w:t xml:space="preserve">Removed all unneeded empty lines, in the method </w:t>
+            </w:r>
+            <w:r>
+              <w:rPr>
+                <w:b/>
+                <w:noProof/>
+              </w:rPr>
+              <w:t>calss Commands</w:t>
+            </w:r>
+            <w:r>
+              <w:rPr>
+                <w:b/>
+                <w:noProof/>
+              </w:rPr>
+              <w:t>()</w:t>
+            </w:r>
+            <w:r>
               <w:t>.</w:t>
+            </w:r>
+          </w:p>
+          <w:p>
+            <w:pPr>
+              <w:numPr>
+                <w:ilvl w:val="1"/>
+                <w:numId w:val="1"/>
+              </w:numPr>
+              <w:ind w:left="568" w:hanging="284"/>
+            </w:pPr>
+            <w:r>
+              <w:t>Removed unnecessary comments in Latin.</w:t>
+            </w:r>
+          </w:p>
+          <w:p>
+            <w:pPr>
+              <w:numPr>
+                <w:ilvl w:val="1"/>
+                <w:numId w:val="1"/>
+              </w:numPr>
+              <w:ind w:left="568" w:hanging="284"/>
+            </w:pPr>
+            <w:r>
+              <w:t>Updates in class Commands:</w:t>
+            </w:r>
+          </w:p>
+          <w:p>
+            <w:pPr>
+              <w:pStyle w:val="ListParagraph"/>
+              <w:numPr>
+                <w:ilvl w:val="3"/>
+                <w:numId w:val="1"/>
+              </w:numPr>
+              <w:ind w:left="885" w:hanging="283"/>
+            </w:pPr>
+            <w:r>
+              <w:t xml:space="preserve">Renamed Method </w:t>
+            </w:r>
+            <w:r>
+              <w:rPr>
+                <w:lang w:val="bg-BG"/>
+              </w:rPr>
+              <w:t xml:space="preserve">Прочети() </w:t>
+            </w:r>
+            <w:r>
+              <w:t>to ReadCommand();</w:t>
+            </w:r>
+          </w:p>
+          <w:p>
+            <w:pPr>
+              <w:pStyle w:val="ListParagraph"/>
+              <w:numPr>
+                <w:ilvl w:val="3"/>
+                <w:numId w:val="1"/>
+              </w:numPr>
+              <w:ind w:left="885" w:hanging="283"/>
+            </w:pPr>
+            <w:r>
+              <w:t>Renamed Method Clear() to CommandsInitialization();</w:t>
+            </w:r>
+          </w:p>
+          <w:p>
+            <w:pPr>
+              <w:pStyle w:val="ListParagraph"/>
+              <w:numPr>
+                <w:ilvl w:val="3"/>
+                <w:numId w:val="1"/>
+              </w:numPr>
+              <w:ind w:left="885" w:hanging="283"/>
+            </w:pPr>
+            <w:r>
+              <w:t>Put a new lines to separate the program logic blocks;</w:t>
+            </w:r>
+          </w:p>
+          <w:p>
+            <w:pPr>
+              <w:pStyle w:val="ListParagraph"/>
+              <w:numPr>
+                <w:ilvl w:val="3"/>
+                <w:numId w:val="1"/>
+              </w:numPr>
+              <w:ind w:left="885" w:hanging="283"/>
+            </w:pPr>
+            <w:r>
+              <w:t>Renamed InvalidCommand</w:t>
+            </w:r>
+            <w:r>
+              <w:t xml:space="preserve"> to ValidCommand</w:t>
+            </w:r>
+          </w:p>
+          <w:p>
+            <w:pPr>
+              <w:pStyle w:val="ListParagraph"/>
+              <w:ind w:left="885"/>
+            </w:pPr>
+            <w:r>
+              <w:t xml:space="preserve">Thus update </w:t>
+            </w:r>
+            <w:r>
+              <w:t>!InvalidCommand -&gt; ValidCommand when needed</w:t>
             </w:r>
           </w:p>
           <w:p>
@@ -574,28 +656,20 @@
                 <w:numId w:val="1"/>
               </w:numPr>
               <w:ind w:left="568" w:hanging="284"/>
-              <w:rPr>
-                <w:highlight w:val="yellow"/>
-              </w:rPr>
-            </w:pPr>
-            <w:r>
-              <w:rPr>
-                <w:highlight w:val="yellow"/>
-              </w:rPr>
+            </w:pPr>
+            <w:r>
               <w:t xml:space="preserve">Formatted the curly braces </w:t>
             </w:r>
             <w:r>
               <w:rPr>
                 <w:b/>
                 <w:noProof/>
-                <w:highlight w:val="yellow"/>
               </w:rPr>
               <w:t>{</w:t>
             </w:r>
             <w:r>
               <w:rPr>
                 <w:noProof/>
-                <w:highlight w:val="yellow"/>
               </w:rPr>
               <w:t xml:space="preserve"> and </w:t>
             </w:r>
@@ -603,14 +677,10 @@
               <w:rPr>
                 <w:b/>
                 <w:noProof/>
-                <w:highlight w:val="yellow"/>
               </w:rPr>
               <w:t>}</w:t>
             </w:r>
             <w:r>
-              <w:rPr>
-                <w:highlight w:val="yellow"/>
-              </w:rPr>
               <w:t xml:space="preserve"> according to the best practices for the C# language.</w:t>
             </w:r>
           </w:p>
@@ -621,28 +691,20 @@
                 <w:numId w:val="1"/>
               </w:numPr>
               <w:ind w:left="568" w:hanging="284"/>
-              <w:rPr>
-                <w:highlight w:val="yellow"/>
-              </w:rPr>
-            </w:pPr>
-            <w:r>
-              <w:rPr>
-                <w:highlight w:val="yellow"/>
-              </w:rPr>
+            </w:pPr>
+            <w:r>
               <w:t xml:space="preserve">Put </w:t>
             </w:r>
             <w:r>
               <w:rPr>
                 <w:b/>
                 <w:noProof/>
-                <w:highlight w:val="yellow"/>
               </w:rPr>
               <w:t>{</w:t>
             </w:r>
             <w:r>
               <w:rPr>
                 <w:noProof/>
-                <w:highlight w:val="yellow"/>
               </w:rPr>
               <w:t xml:space="preserve"> and </w:t>
             </w:r>
@@ -650,16 +712,29 @@
               <w:rPr>
                 <w:b/>
                 <w:noProof/>
-                <w:highlight w:val="yellow"/>
               </w:rPr>
               <w:t>}</w:t>
             </w:r>
             <w:r>
-              <w:rPr>
-                <w:highlight w:val="yellow"/>
-              </w:rPr>
               <w:t xml:space="preserve"> after all conditionals and loops (when missing).</w:t>
             </w:r>
+          </w:p>
+          <w:p>
+            <w:pPr>
+              <w:numPr>
+                <w:ilvl w:val="1"/>
+                <w:numId w:val="1"/>
+              </w:numPr>
+              <w:ind w:left="568" w:hanging="284"/>
+            </w:pPr>
+            <w:r>
+              <w:t xml:space="preserve">Renamed variables from Latin-Bulgarian </w:t>
+            </w:r>
+            <w:r>
+              <w:t>to English.</w:t>
+            </w:r>
+            <w:bookmarkStart w:id="0" w:name="_GoBack"/>
+            <w:bookmarkEnd w:id="0"/>
           </w:p>
           <w:p>
             <w:pPr>
@@ -1014,6 +1089,7 @@
                 <w:b/>
                 <w:highlight w:val="yellow"/>
               </w:rPr>
+              <w:lastRenderedPageBreak/>
               <w:t>SCORE_BOARD_SIZE = 5</w:t>
             </w:r>
             <w:r>

</xml_diff>

<commit_message>
Initial changes to MineField.cs (the playField class) and minor changes to MinesweeperGame.cs (the engine class)
</commit_message>
<xml_diff>
--- a/Refactoring Documentation for Titanium-Minesweeper project.docx
+++ b/Refactoring Documentation for Titanium-Minesweeper project.docx
@@ -234,7 +234,15 @@
               <w:rPr>
                 <w:b/>
               </w:rPr>
-              <w:t>MineField</w:t>
+              <w:t>Mine</w:t>
+            </w:r>
+            <w:bookmarkStart w:id="0" w:name="_GoBack"/>
+            <w:bookmarkEnd w:id="0"/>
+            <w:r>
+              <w:rPr>
+                <w:b/>
+              </w:rPr>
+              <w:t>Field</w:t>
             </w:r>
           </w:p>
           <w:p>
@@ -728,13 +736,8 @@
               <w:ind w:left="568" w:hanging="284"/>
             </w:pPr>
             <w:r>
-              <w:t xml:space="preserve">Renamed variables from Latin-Bulgarian </w:t>
-            </w:r>
-            <w:r>
-              <w:t>to English.</w:t>
-            </w:r>
-            <w:bookmarkStart w:id="0" w:name="_GoBack"/>
-            <w:bookmarkEnd w:id="0"/>
+              <w:t>Renamed variables from Latin-Bulgarian to English.</w:t>
+            </w:r>
           </w:p>
           <w:p>
             <w:pPr>

</xml_diff>

<commit_message>
Changed class name Human.cs to Player.cs. Changed field name participants to players in class Board.cs.
</commit_message>
<xml_diff>
--- a/Refactoring Documentation for Titanium-Minesweeper project.docx
+++ b/Refactoring Documentation for Titanium-Minesweeper project.docx
@@ -29,7 +29,7 @@
           </w:tcPr>
           <w:p>
             <w:pPr>
-              <w:pStyle w:val="Heading1"/>
+              <w:pStyle w:val="1"/>
               <w:jc w:val="center"/>
             </w:pPr>
             <w:r>
@@ -113,12 +113,14 @@
             <w:r>
               <w:t xml:space="preserve"> to </w:t>
             </w:r>
+            <w:proofErr w:type="spellStart"/>
             <w:r>
               <w:rPr>
                 <w:b/>
               </w:rPr>
               <w:t>MinesweeperGame</w:t>
             </w:r>
+            <w:proofErr w:type="spellEnd"/>
             <w:r>
               <w:t>.</w:t>
             </w:r>
@@ -143,7 +145,7 @@
           </w:p>
           <w:p>
             <w:pPr>
-              <w:pStyle w:val="ListParagraph"/>
+              <w:pStyle w:val="a4"/>
               <w:numPr>
                 <w:ilvl w:val="3"/>
                 <w:numId w:val="1"/>
@@ -175,7 +177,7 @@
           </w:p>
           <w:p>
             <w:pPr>
-              <w:pStyle w:val="ListParagraph"/>
+              <w:pStyle w:val="a4"/>
               <w:numPr>
                 <w:ilvl w:val="3"/>
                 <w:numId w:val="1"/>
@@ -207,7 +209,7 @@
           </w:p>
           <w:p>
             <w:pPr>
-              <w:pStyle w:val="ListParagraph"/>
+              <w:pStyle w:val="a4"/>
               <w:numPr>
                 <w:ilvl w:val="3"/>
                 <w:numId w:val="1"/>
@@ -230,24 +232,116 @@
             <w:r>
               <w:t xml:space="preserve"> </w:t>
             </w:r>
-            <w:r>
-              <w:rPr>
-                <w:b/>
-              </w:rPr>
-              <w:t>Mine</w:t>
+            <w:proofErr w:type="spellStart"/>
+            <w:r>
+              <w:rPr>
+                <w:b/>
+              </w:rPr>
+              <w:t>MineField</w:t>
+            </w:r>
+            <w:proofErr w:type="spellEnd"/>
+          </w:p>
+          <w:p>
+            <w:pPr>
+              <w:pStyle w:val="a4"/>
+              <w:numPr>
+                <w:ilvl w:val="3"/>
+                <w:numId w:val="1"/>
+              </w:numPr>
+              <w:ind w:left="885" w:hanging="283"/>
+            </w:pPr>
+            <w:r>
+              <w:rPr>
+                <w:b/>
+                <w:lang w:val="bg-BG"/>
+              </w:rPr>
+              <w:t>Човек</w:t>
+            </w:r>
+            <w:r>
+              <w:t xml:space="preserve"> </w:t>
+            </w:r>
+            <w:r>
+              <w:t>-&gt;</w:t>
+            </w:r>
+            <w:r>
+              <w:t xml:space="preserve"> </w:t>
+            </w:r>
+            <w:r>
+              <w:rPr>
+                <w:b/>
+              </w:rPr>
+              <w:t>Player</w:t>
             </w:r>
             <w:bookmarkStart w:id="0" w:name="_GoBack"/>
             <w:bookmarkEnd w:id="0"/>
-            <w:r>
-              <w:rPr>
-                <w:b/>
-              </w:rPr>
-              <w:t>Field</w:t>
-            </w:r>
-          </w:p>
-          <w:p>
-            <w:pPr>
-              <w:pStyle w:val="ListParagraph"/>
+          </w:p>
+          <w:p>
+            <w:pPr>
+              <w:numPr>
+                <w:ilvl w:val="0"/>
+                <w:numId w:val="1"/>
+              </w:numPr>
+            </w:pPr>
+            <w:r>
+              <w:t>Reformatted the source code:</w:t>
+            </w:r>
+          </w:p>
+          <w:p>
+            <w:pPr>
+              <w:numPr>
+                <w:ilvl w:val="1"/>
+                <w:numId w:val="1"/>
+              </w:numPr>
+              <w:ind w:left="568" w:hanging="284"/>
+            </w:pPr>
+            <w:r>
+              <w:t xml:space="preserve">Removed all unneeded empty lines, in the method </w:t>
+            </w:r>
+            <w:r>
+              <w:rPr>
+                <w:b/>
+                <w:noProof/>
+              </w:rPr>
+              <w:t>calss Commands</w:t>
+            </w:r>
+            <w:r>
+              <w:rPr>
+                <w:b/>
+                <w:noProof/>
+              </w:rPr>
+              <w:t>()</w:t>
+            </w:r>
+            <w:r>
+              <w:t>.</w:t>
+            </w:r>
+          </w:p>
+          <w:p>
+            <w:pPr>
+              <w:numPr>
+                <w:ilvl w:val="1"/>
+                <w:numId w:val="1"/>
+              </w:numPr>
+              <w:ind w:left="568" w:hanging="284"/>
+            </w:pPr>
+            <w:r>
+              <w:t>Removed unnecessary comments in Latin.</w:t>
+            </w:r>
+          </w:p>
+          <w:p>
+            <w:pPr>
+              <w:numPr>
+                <w:ilvl w:val="1"/>
+                <w:numId w:val="1"/>
+              </w:numPr>
+              <w:ind w:left="568" w:hanging="284"/>
+            </w:pPr>
+            <w:r>
+              <w:t>Updates in class Commands:</w:t>
+            </w:r>
+          </w:p>
+          <w:p>
+            <w:pPr>
+              <w:pStyle w:val="a4"/>
               <w:numPr>
                 <w:ilvl w:val="3"/>
                 <w:numId w:val="1"/>
@@ -255,95 +349,29 @@
               <w:ind w:left="885" w:hanging="283"/>
             </w:pPr>
             <w:r>
-              <w:rPr>
-                <w:b/>
+              <w:t xml:space="preserve">Renamed Method </w:t>
+            </w:r>
+            <w:r>
+              <w:rPr>
                 <w:lang w:val="bg-BG"/>
               </w:rPr>
-              <w:t>Човек</w:t>
-            </w:r>
-            <w:r>
-              <w:t xml:space="preserve"> </w:t>
-            </w:r>
-            <w:r>
-              <w:t>-&gt;</w:t>
-            </w:r>
-            <w:r>
-              <w:t xml:space="preserve"> </w:t>
-            </w:r>
-            <w:r>
-              <w:rPr>
-                <w:b/>
-              </w:rPr>
-              <w:t>Human</w:t>
-            </w:r>
-          </w:p>
-          <w:p>
-            <w:pPr>
-              <w:numPr>
-                <w:ilvl w:val="0"/>
-                <w:numId w:val="1"/>
-              </w:numPr>
-            </w:pPr>
-            <w:r>
-              <w:t>Reformatted the source code:</w:t>
-            </w:r>
-          </w:p>
-          <w:p>
-            <w:pPr>
-              <w:numPr>
-                <w:ilvl w:val="1"/>
-                <w:numId w:val="1"/>
-              </w:numPr>
-              <w:ind w:left="568" w:hanging="284"/>
-            </w:pPr>
-            <w:r>
-              <w:t xml:space="preserve">Removed all unneeded empty lines, in the method </w:t>
-            </w:r>
-            <w:r>
-              <w:rPr>
-                <w:b/>
-                <w:noProof/>
-              </w:rPr>
-              <w:t>calss Commands</w:t>
-            </w:r>
-            <w:r>
-              <w:rPr>
-                <w:b/>
-                <w:noProof/>
-              </w:rPr>
-              <w:t>()</w:t>
-            </w:r>
-            <w:r>
-              <w:t>.</w:t>
-            </w:r>
-          </w:p>
-          <w:p>
-            <w:pPr>
-              <w:numPr>
-                <w:ilvl w:val="1"/>
-                <w:numId w:val="1"/>
-              </w:numPr>
-              <w:ind w:left="568" w:hanging="284"/>
-            </w:pPr>
-            <w:r>
-              <w:t>Removed unnecessary comments in Latin.</w:t>
-            </w:r>
-          </w:p>
-          <w:p>
-            <w:pPr>
-              <w:numPr>
-                <w:ilvl w:val="1"/>
-                <w:numId w:val="1"/>
-              </w:numPr>
-              <w:ind w:left="568" w:hanging="284"/>
-            </w:pPr>
-            <w:r>
-              <w:t>Updates in class Commands:</w:t>
-            </w:r>
-          </w:p>
-          <w:p>
-            <w:pPr>
-              <w:pStyle w:val="ListParagraph"/>
+              <w:t xml:space="preserve">Прочети() </w:t>
+            </w:r>
+            <w:r>
+              <w:t xml:space="preserve">to </w:t>
+            </w:r>
+            <w:proofErr w:type="spellStart"/>
+            <w:r>
+              <w:t>ReadCommand</w:t>
+            </w:r>
+            <w:proofErr w:type="spellEnd"/>
+            <w:r>
+              <w:t>();</w:t>
+            </w:r>
+          </w:p>
+          <w:p>
+            <w:pPr>
+              <w:pStyle w:val="a4"/>
               <w:numPr>
                 <w:ilvl w:val="3"/>
                 <w:numId w:val="1"/>
@@ -351,21 +379,20 @@
               <w:ind w:left="885" w:hanging="283"/>
             </w:pPr>
             <w:r>
-              <w:t xml:space="preserve">Renamed Method </w:t>
-            </w:r>
-            <w:r>
-              <w:rPr>
-                <w:lang w:val="bg-BG"/>
-              </w:rPr>
-              <w:t xml:space="preserve">Прочети() </w:t>
-            </w:r>
-            <w:r>
-              <w:t>to ReadCommand();</w:t>
-            </w:r>
-          </w:p>
-          <w:p>
-            <w:pPr>
-              <w:pStyle w:val="ListParagraph"/>
+              <w:t xml:space="preserve">Renamed Method Clear() to </w:t>
+            </w:r>
+            <w:proofErr w:type="spellStart"/>
+            <w:r>
+              <w:t>CommandsInitialization</w:t>
+            </w:r>
+            <w:proofErr w:type="spellEnd"/>
+            <w:r>
+              <w:t>();</w:t>
+            </w:r>
+          </w:p>
+          <w:p>
+            <w:pPr>
+              <w:pStyle w:val="a4"/>
               <w:numPr>
                 <w:ilvl w:val="3"/>
                 <w:numId w:val="1"/>
@@ -373,12 +400,12 @@
               <w:ind w:left="885" w:hanging="283"/>
             </w:pPr>
             <w:r>
-              <w:t>Renamed Method Clear() to CommandsInitialization();</w:t>
-            </w:r>
-          </w:p>
-          <w:p>
-            <w:pPr>
-              <w:pStyle w:val="ListParagraph"/>
+              <w:t>Put a new lines to separate the program logic blocks;</w:t>
+            </w:r>
+          </w:p>
+          <w:p>
+            <w:pPr>
+              <w:pStyle w:val="a4"/>
               <w:numPr>
                 <w:ilvl w:val="3"/>
                 <w:numId w:val="1"/>
@@ -386,35 +413,48 @@
               <w:ind w:left="885" w:hanging="283"/>
             </w:pPr>
             <w:r>
-              <w:t>Put a new lines to separate the program logic blocks;</w:t>
-            </w:r>
-          </w:p>
-          <w:p>
-            <w:pPr>
-              <w:pStyle w:val="ListParagraph"/>
-              <w:numPr>
-                <w:ilvl w:val="3"/>
-                <w:numId w:val="1"/>
-              </w:numPr>
-              <w:ind w:left="885" w:hanging="283"/>
-            </w:pPr>
-            <w:r>
-              <w:t>Renamed InvalidCommand</w:t>
-            </w:r>
-            <w:r>
-              <w:t xml:space="preserve"> to ValidCommand</w:t>
-            </w:r>
-          </w:p>
-          <w:p>
-            <w:pPr>
-              <w:pStyle w:val="ListParagraph"/>
+              <w:t xml:space="preserve">Renamed </w:t>
+            </w:r>
+            <w:proofErr w:type="spellStart"/>
+            <w:r>
+              <w:t>InvalidCommand</w:t>
+            </w:r>
+            <w:proofErr w:type="spellEnd"/>
+            <w:r>
+              <w:t xml:space="preserve"> to </w:t>
+            </w:r>
+            <w:proofErr w:type="spellStart"/>
+            <w:r>
+              <w:t>ValidCommand</w:t>
+            </w:r>
+            <w:proofErr w:type="spellEnd"/>
+          </w:p>
+          <w:p>
+            <w:pPr>
+              <w:pStyle w:val="a4"/>
               <w:ind w:left="885"/>
             </w:pPr>
             <w:r>
               <w:t xml:space="preserve">Thus update </w:t>
             </w:r>
             <w:r>
-              <w:t>!InvalidCommand -&gt; ValidCommand when needed</w:t>
+              <w:t>!</w:t>
+            </w:r>
+            <w:proofErr w:type="spellStart"/>
+            <w:r>
+              <w:t>InvalidCommand</w:t>
+            </w:r>
+            <w:proofErr w:type="spellEnd"/>
+            <w:r>
+              <w:t xml:space="preserve"> -&gt; </w:t>
+            </w:r>
+            <w:proofErr w:type="spellStart"/>
+            <w:r>
+              <w:t>ValidCommand</w:t>
+            </w:r>
+            <w:proofErr w:type="spellEnd"/>
+            <w:r>
+              <w:t xml:space="preserve"> when needed</w:t>
             </w:r>
           </w:p>
           <w:p>
@@ -805,7 +845,7 @@
             <w:hyperlink r:id="rId6" w:history="1">
               <w:r>
                 <w:rPr>
-                  <w:rStyle w:val="Hyperlink"/>
+                  <w:rStyle w:val="a3"/>
                   <w:highlight w:val="yellow"/>
                 </w:rPr>
                 <w:t>High-Quality Programming Code</w:t>
@@ -1529,7 +1569,7 @@
     <w:lsdException w:name="Bibliography" w:uiPriority="37"/>
     <w:lsdException w:name="TOC Heading" w:uiPriority="39" w:qFormat="1"/>
   </w:latentStyles>
-  <w:style w:type="paragraph" w:default="1" w:styleId="Normal">
+  <w:style w:type="paragraph" w:default="1" w:styleId="a">
     <w:name w:val="Normal"/>
     <w:qFormat/>
     <w:rsid w:val="00B128D3"/>
@@ -1544,11 +1584,11 @@
       <w:lang w:val="en-US"/>
     </w:rPr>
   </w:style>
-  <w:style w:type="paragraph" w:styleId="Heading1">
+  <w:style w:type="paragraph" w:styleId="1">
     <w:name w:val="heading 1"/>
-    <w:basedOn w:val="Normal"/>
-    <w:next w:val="Normal"/>
-    <w:link w:val="Heading1Char"/>
+    <w:basedOn w:val="a"/>
+    <w:next w:val="a"/>
+    <w:link w:val="10"/>
     <w:qFormat/>
     <w:rsid w:val="00B128D3"/>
     <w:pPr>
@@ -1564,13 +1604,13 @@
       <w:szCs w:val="32"/>
     </w:rPr>
   </w:style>
-  <w:style w:type="character" w:default="1" w:styleId="DefaultParagraphFont">
+  <w:style w:type="character" w:default="1" w:styleId="a0">
     <w:name w:val="Default Paragraph Font"/>
     <w:uiPriority w:val="1"/>
     <w:semiHidden/>
     <w:unhideWhenUsed/>
   </w:style>
-  <w:style w:type="table" w:default="1" w:styleId="TableNormal">
+  <w:style w:type="table" w:default="1" w:styleId="a1">
     <w:name w:val="Normal Table"/>
     <w:uiPriority w:val="99"/>
     <w:semiHidden/>
@@ -1585,16 +1625,16 @@
       </w:tblCellMar>
     </w:tblPr>
   </w:style>
-  <w:style w:type="numbering" w:default="1" w:styleId="NoList">
+  <w:style w:type="numbering" w:default="1" w:styleId="a2">
     <w:name w:val="No List"/>
     <w:uiPriority w:val="99"/>
     <w:semiHidden/>
     <w:unhideWhenUsed/>
   </w:style>
-  <w:style w:type="character" w:customStyle="1" w:styleId="Heading1Char">
-    <w:name w:val="Heading 1 Char"/>
-    <w:basedOn w:val="DefaultParagraphFont"/>
-    <w:link w:val="Heading1"/>
+  <w:style w:type="character" w:customStyle="1" w:styleId="10">
+    <w:name w:val="Заглавие 1 Знак"/>
+    <w:basedOn w:val="a0"/>
+    <w:link w:val="1"/>
     <w:rsid w:val="00B128D3"/>
     <w:rPr>
       <w:rFonts w:ascii="Calibri" w:eastAsia="Times New Roman" w:hAnsi="Calibri" w:cs="Times New Roman"/>
@@ -1606,7 +1646,7 @@
       <w:lang w:val="en-US"/>
     </w:rPr>
   </w:style>
-  <w:style w:type="character" w:styleId="Hyperlink">
+  <w:style w:type="character" w:styleId="a3">
     <w:name w:val="Hyperlink"/>
     <w:rsid w:val="00B128D3"/>
     <w:rPr>
@@ -1614,9 +1654,9 @@
       <w:u w:val="single"/>
     </w:rPr>
   </w:style>
-  <w:style w:type="paragraph" w:styleId="ListParagraph">
+  <w:style w:type="paragraph" w:styleId="a4">
     <w:name w:val="List Paragraph"/>
-    <w:basedOn w:val="Normal"/>
+    <w:basedOn w:val="a"/>
     <w:uiPriority w:val="34"/>
     <w:qFormat/>
     <w:rsid w:val="003C38F4"/>
@@ -1785,7 +1825,7 @@
     <w:lsdException w:name="Bibliography" w:uiPriority="37"/>
     <w:lsdException w:name="TOC Heading" w:uiPriority="39" w:qFormat="1"/>
   </w:latentStyles>
-  <w:style w:type="paragraph" w:default="1" w:styleId="Normal">
+  <w:style w:type="paragraph" w:default="1" w:styleId="a">
     <w:name w:val="Normal"/>
     <w:qFormat/>
     <w:rsid w:val="00B128D3"/>
@@ -1800,11 +1840,11 @@
       <w:lang w:val="en-US"/>
     </w:rPr>
   </w:style>
-  <w:style w:type="paragraph" w:styleId="Heading1">
+  <w:style w:type="paragraph" w:styleId="1">
     <w:name w:val="heading 1"/>
-    <w:basedOn w:val="Normal"/>
-    <w:next w:val="Normal"/>
-    <w:link w:val="Heading1Char"/>
+    <w:basedOn w:val="a"/>
+    <w:next w:val="a"/>
+    <w:link w:val="10"/>
     <w:qFormat/>
     <w:rsid w:val="00B128D3"/>
     <w:pPr>
@@ -1820,13 +1860,13 @@
       <w:szCs w:val="32"/>
     </w:rPr>
   </w:style>
-  <w:style w:type="character" w:default="1" w:styleId="DefaultParagraphFont">
+  <w:style w:type="character" w:default="1" w:styleId="a0">
     <w:name w:val="Default Paragraph Font"/>
     <w:uiPriority w:val="1"/>
     <w:semiHidden/>
     <w:unhideWhenUsed/>
   </w:style>
-  <w:style w:type="table" w:default="1" w:styleId="TableNormal">
+  <w:style w:type="table" w:default="1" w:styleId="a1">
     <w:name w:val="Normal Table"/>
     <w:uiPriority w:val="99"/>
     <w:semiHidden/>
@@ -1841,16 +1881,16 @@
       </w:tblCellMar>
     </w:tblPr>
   </w:style>
-  <w:style w:type="numbering" w:default="1" w:styleId="NoList">
+  <w:style w:type="numbering" w:default="1" w:styleId="a2">
     <w:name w:val="No List"/>
     <w:uiPriority w:val="99"/>
     <w:semiHidden/>
     <w:unhideWhenUsed/>
   </w:style>
-  <w:style w:type="character" w:customStyle="1" w:styleId="Heading1Char">
-    <w:name w:val="Heading 1 Char"/>
-    <w:basedOn w:val="DefaultParagraphFont"/>
-    <w:link w:val="Heading1"/>
+  <w:style w:type="character" w:customStyle="1" w:styleId="10">
+    <w:name w:val="Заглавие 1 Знак"/>
+    <w:basedOn w:val="a0"/>
+    <w:link w:val="1"/>
     <w:rsid w:val="00B128D3"/>
     <w:rPr>
       <w:rFonts w:ascii="Calibri" w:eastAsia="Times New Roman" w:hAnsi="Calibri" w:cs="Times New Roman"/>
@@ -1862,7 +1902,7 @@
       <w:lang w:val="en-US"/>
     </w:rPr>
   </w:style>
-  <w:style w:type="character" w:styleId="Hyperlink">
+  <w:style w:type="character" w:styleId="a3">
     <w:name w:val="Hyperlink"/>
     <w:rsid w:val="00B128D3"/>
     <w:rPr>
@@ -1870,9 +1910,9 @@
       <w:u w:val="single"/>
     </w:rPr>
   </w:style>
-  <w:style w:type="paragraph" w:styleId="ListParagraph">
+  <w:style w:type="paragraph" w:styleId="a4">
     <w:name w:val="List Paragraph"/>
-    <w:basedOn w:val="Normal"/>
+    <w:basedOn w:val="a"/>
     <w:uiPriority w:val="34"/>
     <w:qFormat/>
     <w:rsid w:val="003C38F4"/>

</xml_diff>

<commit_message>
minor changes to Refactoring Documentation for Titanium-Minesweeper project.docx
</commit_message>
<xml_diff>
--- a/Refactoring Documentation for Titanium-Minesweeper project.docx
+++ b/Refactoring Documentation for Titanium-Minesweeper project.docx
@@ -333,24 +333,10 @@
               </w:numPr>
             </w:pPr>
             <w:r>
-              <w:t xml:space="preserve">Removed all unneeded empty lines, in the method </w:t>
-            </w:r>
-            <w:r>
-              <w:rPr>
-                <w:b/>
-                <w:noProof/>
-              </w:rPr>
-              <w:t>calss Commands</w:t>
-            </w:r>
-            <w:r>
-              <w:rPr>
-                <w:b/>
-                <w:noProof/>
-              </w:rPr>
-              <w:t>()</w:t>
-            </w:r>
-            <w:r>
-              <w:t>.</w:t>
+              <w:t>Removed all unneeded empty lines, in the method</w:t>
+            </w:r>
+            <w:r>
+              <w:t>s</w:t>
             </w:r>
           </w:p>
           <w:p>
@@ -361,7 +347,13 @@
               </w:numPr>
             </w:pPr>
             <w:r>
-              <w:t>Removed unnecessary comments in Latin.</w:t>
+              <w:t>Removed unnecessary comments in Latin</w:t>
+            </w:r>
+            <w:r>
+              <w:t xml:space="preserve"> or Cyrillic</w:t>
+            </w:r>
+            <w:r>
+              <w:t>.</w:t>
             </w:r>
           </w:p>
           <w:p>
@@ -372,16 +364,27 @@
               </w:numPr>
             </w:pPr>
             <w:r>
-              <w:t xml:space="preserve">Removed all magic numbers and replaced them </w:t>
-            </w:r>
-            <w:proofErr w:type="spellStart"/>
-            <w:r>
-              <w:t>eighter</w:t>
-            </w:r>
-            <w:proofErr w:type="spellEnd"/>
-            <w:r>
-              <w:t xml:space="preserve"> with constants or default values;</w:t>
-            </w:r>
+              <w:t>Removed all magi</w:t>
+            </w:r>
+            <w:r>
+              <w:t>c numbers and replaced them eith</w:t>
+            </w:r>
+            <w:r>
+              <w:t>er with constants or default values;</w:t>
+            </w:r>
+          </w:p>
+          <w:p>
+            <w:pPr>
+              <w:numPr>
+                <w:ilvl w:val="0"/>
+                <w:numId w:val="10"/>
+              </w:numPr>
+            </w:pPr>
+            <w:r>
+              <w:t>Removed all unused usings.</w:t>
+            </w:r>
+            <w:bookmarkStart w:id="0" w:name="_GoBack"/>
+            <w:bookmarkEnd w:id="0"/>
           </w:p>
           <w:p>
             <w:pPr>
@@ -872,7 +875,11 @@
             </w:r>
             <w:proofErr w:type="spellEnd"/>
             <w:r>
-              <w:t xml:space="preserve"> class. The class is internal for the game project.</w:t>
+              <w:t xml:space="preserve"> </w:t>
+            </w:r>
+            <w:r>
+              <w:lastRenderedPageBreak/>
+              <w:t>class. The class is internal for the game project.</w:t>
             </w:r>
           </w:p>
           <w:p>
@@ -884,7 +891,6 @@
               </w:numPr>
             </w:pPr>
             <w:r>
-              <w:lastRenderedPageBreak/>
               <w:t xml:space="preserve">Renamed the arrays that hold the information of the board (shown -&gt; </w:t>
             </w:r>
             <w:proofErr w:type="spellStart"/>
@@ -1047,12 +1053,7 @@
             <w:proofErr w:type="spellStart"/>
             <w:proofErr w:type="gramStart"/>
             <w:r>
-              <w:t>ExecuteSpecialComm</w:t>
-            </w:r>
-            <w:bookmarkStart w:id="0" w:name="_GoBack"/>
-            <w:bookmarkEnd w:id="0"/>
-            <w:r>
-              <w:t>and</w:t>
+              <w:t>ExecuteSpecialCommand</w:t>
             </w:r>
             <w:proofErr w:type="spellEnd"/>
             <w:r>

</xml_diff>

<commit_message>
Refactoring document added - final version.
</commit_message>
<xml_diff>
--- a/Refactoring Documentation for Titanium-Minesweeper project.docx
+++ b/Refactoring Documentation for Titanium-Minesweeper project.docx
@@ -21,7 +21,7 @@
       </w:tblGrid>
       <w:tr>
         <w:trPr>
-          <w:trHeight w:val="12194"/>
+          <w:trHeight w:val="10338"/>
         </w:trPr>
         <w:tc>
           <w:tcPr>
@@ -41,10 +41,92 @@
               <w:spacing w:after="0"/>
               <w:ind w:right="34"/>
               <w:jc w:val="right"/>
-            </w:pPr>
-            <w:r>
+              <w:rPr>
+                <w:b/>
+              </w:rPr>
+            </w:pPr>
+            <w:r>
+              <w:rPr>
+                <w:b/>
+              </w:rPr>
               <w:t>Team “Titanium”</w:t>
             </w:r>
+          </w:p>
+          <w:p>
+            <w:pPr>
+              <w:spacing w:after="0"/>
+              <w:ind w:right="34"/>
+              <w:jc w:val="right"/>
+              <w:rPr>
+                <w:sz w:val="20"/>
+              </w:rPr>
+            </w:pPr>
+            <w:r>
+              <w:rPr>
+                <w:sz w:val="20"/>
+              </w:rPr>
+              <w:t xml:space="preserve"> Alexander Trifonov (FeRt1)</w:t>
+            </w:r>
+          </w:p>
+          <w:p>
+            <w:pPr>
+              <w:spacing w:before="0" w:after="0"/>
+              <w:ind w:right="34"/>
+              <w:jc w:val="right"/>
+              <w:rPr>
+                <w:sz w:val="20"/>
+              </w:rPr>
+            </w:pPr>
+            <w:r>
+              <w:rPr>
+                <w:sz w:val="20"/>
+              </w:rPr>
+              <w:t xml:space="preserve"> Svetoslav Manchev (slavii)</w:t>
+            </w:r>
+          </w:p>
+          <w:p>
+            <w:pPr>
+              <w:spacing w:before="0" w:after="0"/>
+              <w:ind w:right="34"/>
+              <w:jc w:val="right"/>
+              <w:rPr>
+                <w:sz w:val="20"/>
+              </w:rPr>
+            </w:pPr>
+            <w:r>
+              <w:rPr>
+                <w:sz w:val="20"/>
+              </w:rPr>
+              <w:t xml:space="preserve"> Iliya Rachev (i.d.rachev)</w:t>
+            </w:r>
+          </w:p>
+          <w:p>
+            <w:pPr>
+              <w:spacing w:before="0" w:after="0"/>
+              <w:ind w:right="34"/>
+              <w:jc w:val="right"/>
+              <w:rPr>
+                <w:sz w:val="20"/>
+              </w:rPr>
+            </w:pPr>
+            <w:r>
+              <w:rPr>
+                <w:sz w:val="20"/>
+              </w:rPr>
+              <w:t>Ani Mihaylova (Ani Mihaylova)</w:t>
+            </w:r>
+          </w:p>
+          <w:p>
+            <w:pPr>
+              <w:spacing w:before="0" w:after="0"/>
+              <w:ind w:right="34"/>
+              <w:jc w:val="right"/>
+              <w:rPr>
+                <w:sz w:val="20"/>
+              </w:rPr>
+            </w:pPr>
+            <w:bookmarkStart w:id="0" w:name="_GoBack"/>
+            <w:bookmarkEnd w:id="0"/>
           </w:p>
           <w:p>
             <w:pPr>
@@ -113,14 +195,12 @@
             <w:r>
               <w:t xml:space="preserve"> to </w:t>
             </w:r>
-            <w:proofErr w:type="spellStart"/>
             <w:r>
               <w:rPr>
                 <w:b/>
               </w:rPr>
               <w:t>MinesweeperGame</w:t>
             </w:r>
-            <w:proofErr w:type="spellEnd"/>
             <w:r>
               <w:t>.</w:t>
             </w:r>
@@ -134,13 +214,8 @@
               <w:ind w:left="568" w:hanging="284"/>
             </w:pPr>
             <w:r>
-              <w:t xml:space="preserve">Extracted class Boards from </w:t>
-            </w:r>
-            <w:proofErr w:type="spellStart"/>
-            <w:r>
-              <w:t>MineField</w:t>
-            </w:r>
-            <w:proofErr w:type="spellEnd"/>
+              <w:t>Extracted class Boards from MineField</w:t>
+            </w:r>
           </w:p>
           <w:p>
             <w:pPr>
@@ -249,14 +324,12 @@
             <w:r>
               <w:t xml:space="preserve"> </w:t>
             </w:r>
-            <w:proofErr w:type="spellStart"/>
             <w:r>
               <w:rPr>
                 <w:b/>
               </w:rPr>
               <w:t>MineField</w:t>
             </w:r>
-            <w:proofErr w:type="spellEnd"/>
           </w:p>
           <w:p>
             <w:pPr>
@@ -303,16 +376,8 @@
               <w:rPr>
                 <w:b/>
               </w:rPr>
-              <w:t xml:space="preserve">Command -&gt; </w:t>
-            </w:r>
-            <w:proofErr w:type="spellStart"/>
-            <w:r>
-              <w:rPr>
-                <w:b/>
-              </w:rPr>
-              <w:t>CommandParser</w:t>
-            </w:r>
-            <w:proofErr w:type="spellEnd"/>
+              <w:t>Command -&gt; CommandParser</w:t>
+            </w:r>
           </w:p>
           <w:p>
             <w:pPr>
@@ -333,10 +398,24 @@
               </w:numPr>
             </w:pPr>
             <w:r>
-              <w:t>Removed all unneeded empty lines, in the method</w:t>
-            </w:r>
-            <w:r>
-              <w:t>s</w:t>
+              <w:t xml:space="preserve">Removed all unneeded empty lines, in the method </w:t>
+            </w:r>
+            <w:r>
+              <w:rPr>
+                <w:b/>
+                <w:noProof/>
+              </w:rPr>
+              <w:t>calss Commands</w:t>
+            </w:r>
+            <w:r>
+              <w:rPr>
+                <w:b/>
+                <w:noProof/>
+              </w:rPr>
+              <w:t>()</w:t>
+            </w:r>
+            <w:r>
+              <w:t>.</w:t>
             </w:r>
           </w:p>
           <w:p>
@@ -347,13 +426,7 @@
               </w:numPr>
             </w:pPr>
             <w:r>
-              <w:t>Removed unnecessary comments in Latin</w:t>
-            </w:r>
-            <w:r>
-              <w:t xml:space="preserve"> or Cyrillic</w:t>
-            </w:r>
-            <w:r>
-              <w:t>.</w:t>
+              <w:t>Removed unnecessary comments in Latin.</w:t>
             </w:r>
           </w:p>
           <w:p>
@@ -364,13 +437,13 @@
               </w:numPr>
             </w:pPr>
             <w:r>
-              <w:t>Removed all magi</w:t>
-            </w:r>
-            <w:r>
-              <w:t>c numbers and replaced them eith</w:t>
-            </w:r>
-            <w:r>
-              <w:t>er with constants or default values;</w:t>
+              <w:t>Removed all mag</w:t>
+            </w:r>
+            <w:r>
+              <w:t>ic numbers and replaced them eit</w:t>
+            </w:r>
+            <w:r>
+              <w:t>her with constants or default values;</w:t>
             </w:r>
           </w:p>
           <w:p>
@@ -381,10 +454,8 @@
               </w:numPr>
             </w:pPr>
             <w:r>
-              <w:t>Removed all unused usings.</w:t>
-            </w:r>
-            <w:bookmarkStart w:id="0" w:name="_GoBack"/>
-            <w:bookmarkEnd w:id="0"/>
+              <w:t>Added this. , where it’s necessary.</w:t>
+            </w:r>
           </w:p>
           <w:p>
             <w:pPr>
@@ -394,7 +465,191 @@
               </w:numPr>
             </w:pPr>
             <w:r>
-              <w:t>Added this. , where it’s necessary.</w:t>
+              <w:t>Updates in class CommandParser</w:t>
+            </w:r>
+            <w:r>
+              <w:t>:</w:t>
+            </w:r>
+          </w:p>
+          <w:p>
+            <w:pPr>
+              <w:numPr>
+                <w:ilvl w:val="1"/>
+                <w:numId w:val="13"/>
+              </w:numPr>
+              <w:spacing w:before="0" w:after="0"/>
+            </w:pPr>
+            <w:r>
+              <w:t>Changed the class to non-static</w:t>
+            </w:r>
+          </w:p>
+          <w:p>
+            <w:pPr>
+              <w:numPr>
+                <w:ilvl w:val="1"/>
+                <w:numId w:val="13"/>
+              </w:numPr>
+              <w:spacing w:before="0" w:after="0"/>
+            </w:pPr>
+            <w:r>
+              <w:t>Renamed the class Command to CommandParser</w:t>
+            </w:r>
+          </w:p>
+          <w:p>
+            <w:pPr>
+              <w:pStyle w:val="ListParagraph"/>
+              <w:numPr>
+                <w:ilvl w:val="1"/>
+                <w:numId w:val="13"/>
+              </w:numPr>
+              <w:spacing w:before="0" w:after="0"/>
+            </w:pPr>
+            <w:r>
+              <w:t xml:space="preserve">Renamed Method </w:t>
+            </w:r>
+            <w:r>
+              <w:rPr>
+                <w:lang w:val="bg-BG"/>
+              </w:rPr>
+              <w:t xml:space="preserve">Прочети() </w:t>
+            </w:r>
+            <w:r>
+              <w:t>to ReadCommand();</w:t>
+            </w:r>
+          </w:p>
+          <w:p>
+            <w:pPr>
+              <w:pStyle w:val="ListParagraph"/>
+              <w:numPr>
+                <w:ilvl w:val="1"/>
+                <w:numId w:val="13"/>
+              </w:numPr>
+              <w:spacing w:before="0" w:after="0"/>
+            </w:pPr>
+            <w:r>
+              <w:t>Renamed Method Clear() to CommandsInitialization();</w:t>
+            </w:r>
+          </w:p>
+          <w:p>
+            <w:pPr>
+              <w:pStyle w:val="ListParagraph"/>
+              <w:numPr>
+                <w:ilvl w:val="1"/>
+                <w:numId w:val="13"/>
+              </w:numPr>
+              <w:spacing w:before="0" w:after="0"/>
+            </w:pPr>
+            <w:r>
+              <w:t>Put a new lines to separate the program logic blocks;</w:t>
+            </w:r>
+          </w:p>
+          <w:p>
+            <w:pPr>
+              <w:pStyle w:val="ListParagraph"/>
+              <w:numPr>
+                <w:ilvl w:val="1"/>
+                <w:numId w:val="13"/>
+              </w:numPr>
+              <w:spacing w:before="0" w:after="0"/>
+            </w:pPr>
+            <w:r>
+              <w:t>Renamed InvalidCommand</w:t>
+            </w:r>
+            <w:r>
+              <w:t xml:space="preserve"> to ValidCommand</w:t>
+            </w:r>
+          </w:p>
+          <w:p>
+            <w:pPr>
+              <w:pStyle w:val="ListParagraph"/>
+              <w:numPr>
+                <w:ilvl w:val="1"/>
+                <w:numId w:val="13"/>
+              </w:numPr>
+              <w:spacing w:before="0" w:after="0"/>
+            </w:pPr>
+            <w:r>
+              <w:t xml:space="preserve">Thus update </w:t>
+            </w:r>
+            <w:r>
+              <w:t>!InvalidCommand -&gt; ValidCommand when needed</w:t>
+            </w:r>
+          </w:p>
+          <w:p>
+            <w:pPr>
+              <w:pStyle w:val="ListParagraph"/>
+              <w:numPr>
+                <w:ilvl w:val="1"/>
+                <w:numId w:val="13"/>
+              </w:numPr>
+              <w:spacing w:before="0" w:after="0"/>
+            </w:pPr>
+            <w:r>
+              <w:t>Renamed ReadCommand() to TryParseCommand()</w:t>
+            </w:r>
+          </w:p>
+          <w:p>
+            <w:pPr>
+              <w:pStyle w:val="ListParagraph"/>
+              <w:numPr>
+                <w:ilvl w:val="1"/>
+                <w:numId w:val="13"/>
+              </w:numPr>
+              <w:spacing w:before="0" w:after="0"/>
+            </w:pPr>
+            <w:r>
+              <w:t>Added IsSpecialCommand()</w:t>
+            </w:r>
+            <w:r>
+              <w:t xml:space="preserve"> (in case of “end”, “top”, etc.)</w:t>
+            </w:r>
+          </w:p>
+          <w:p>
+            <w:pPr>
+              <w:pStyle w:val="ListParagraph"/>
+              <w:numPr>
+                <w:ilvl w:val="1"/>
+                <w:numId w:val="13"/>
+              </w:numPr>
+              <w:spacing w:before="0" w:after="0"/>
+            </w:pPr>
+            <w:r>
+              <w:t>Extracted ParseCoordinates() from Nex</w:t>
+            </w:r>
+            <w:r>
+              <w:t>t</w:t>
+            </w:r>
+            <w:r>
+              <w:t>Move()</w:t>
+            </w:r>
+          </w:p>
+          <w:p>
+            <w:pPr>
+              <w:pStyle w:val="ListParagraph"/>
+              <w:numPr>
+                <w:ilvl w:val="1"/>
+                <w:numId w:val="13"/>
+              </w:numPr>
+              <w:spacing w:before="0" w:after="0"/>
+            </w:pPr>
+            <w:r>
+              <w:t>Removed Boolean fields (</w:t>
+            </w:r>
+            <w:r>
+              <w:t>valid command, restart, exit, top)</w:t>
+            </w:r>
+          </w:p>
+          <w:p>
+            <w:pPr>
+              <w:pStyle w:val="ListParagraph"/>
+              <w:numPr>
+                <w:ilvl w:val="1"/>
+                <w:numId w:val="13"/>
+              </w:numPr>
+              <w:spacing w:before="0" w:after="0"/>
+            </w:pPr>
+            <w:r>
+              <w:t>Added private field command;</w:t>
             </w:r>
           </w:p>
           <w:p>
@@ -405,809 +660,340 @@
               </w:numPr>
             </w:pPr>
             <w:r>
-              <w:t xml:space="preserve">Updates in class </w:t>
-            </w:r>
-            <w:proofErr w:type="spellStart"/>
-            <w:r>
-              <w:t>CommandParser</w:t>
-            </w:r>
-            <w:proofErr w:type="spellEnd"/>
-            <w:r>
-              <w:t>:</w:t>
-            </w:r>
-          </w:p>
-          <w:p>
-            <w:pPr>
-              <w:numPr>
-                <w:ilvl w:val="1"/>
-                <w:numId w:val="13"/>
-              </w:numPr>
-            </w:pPr>
-            <w:r>
-              <w:t>Changed the class to non-static</w:t>
-            </w:r>
-          </w:p>
-          <w:p>
-            <w:pPr>
-              <w:numPr>
-                <w:ilvl w:val="1"/>
-                <w:numId w:val="13"/>
-              </w:numPr>
-            </w:pPr>
-            <w:r>
-              <w:t xml:space="preserve">Renamed the class Command to </w:t>
-            </w:r>
-            <w:proofErr w:type="spellStart"/>
-            <w:r>
-              <w:t>CommandParser</w:t>
-            </w:r>
-            <w:proofErr w:type="spellEnd"/>
+              <w:t xml:space="preserve">Updates in class MineField: </w:t>
+            </w:r>
           </w:p>
           <w:p>
             <w:pPr>
               <w:pStyle w:val="ListParagraph"/>
               <w:numPr>
-                <w:ilvl w:val="1"/>
-                <w:numId w:val="13"/>
-              </w:numPr>
-            </w:pPr>
-            <w:r>
-              <w:t xml:space="preserve">Renamed Method </w:t>
+                <w:ilvl w:val="0"/>
+                <w:numId w:val="14"/>
+              </w:numPr>
+            </w:pPr>
+            <w:r>
+              <w:t>Renamed Display() to ToString() – replaced the Console.WriteLine with a StringBuilder that gathers the information about the current state of the board and returns it as string.</w:t>
+            </w:r>
+          </w:p>
+          <w:p>
+            <w:pPr>
+              <w:pStyle w:val="ListParagraph"/>
+              <w:numPr>
+                <w:ilvl w:val="0"/>
+                <w:numId w:val="14"/>
+              </w:numPr>
+            </w:pPr>
+            <w:r>
+              <w:t>Renamed Proverka1() to IsInsideTheField()</w:t>
+            </w:r>
+            <w:r>
+              <w:t>, incl. s</w:t>
+            </w:r>
+            <w:r>
+              <w:t>plit the complicated Boolean expressions to easy-to-understand expressions;</w:t>
+            </w:r>
+          </w:p>
+          <w:p>
+            <w:pPr>
+              <w:pStyle w:val="ListParagraph"/>
+              <w:numPr>
+                <w:ilvl w:val="0"/>
+                <w:numId w:val="14"/>
+              </w:numPr>
+            </w:pPr>
+            <w:r>
+              <w:t>Renamed Proverka2() to IsAlreadyShown();</w:t>
+            </w:r>
+          </w:p>
+          <w:p>
+            <w:pPr>
+              <w:pStyle w:val="ListParagraph"/>
+              <w:numPr>
+                <w:ilvl w:val="0"/>
+                <w:numId w:val="14"/>
+              </w:numPr>
+            </w:pPr>
+            <w:r>
+              <w:t>Renamed Proverka3() to IsMine();</w:t>
+            </w:r>
+          </w:p>
+          <w:p>
+            <w:pPr>
+              <w:pStyle w:val="ListParagraph"/>
+              <w:numPr>
+                <w:ilvl w:val="0"/>
+                <w:numId w:val="14"/>
+              </w:numPr>
+            </w:pPr>
+            <w:r>
+              <w:t xml:space="preserve">Renamed </w:t>
             </w:r>
             <w:r>
               <w:rPr>
                 <w:lang w:val="bg-BG"/>
               </w:rPr>
-              <w:t xml:space="preserve">Прочети() </w:t>
-            </w:r>
-            <w:r>
-              <w:t xml:space="preserve">to </w:t>
-            </w:r>
-            <w:proofErr w:type="spellStart"/>
-            <w:r>
-              <w:t>ReadCommand</w:t>
-            </w:r>
-            <w:proofErr w:type="spellEnd"/>
-            <w:r>
-              <w:t>();</w:t>
+              <w:t>Край()</w:t>
+            </w:r>
+            <w:r>
+              <w:t xml:space="preserve"> to RevealAllMines() – changed the iteration logic</w:t>
+            </w:r>
+            <w:r>
+              <w:t xml:space="preserve"> to for() cycle that </w:t>
+            </w:r>
+            <w:r>
+              <w:lastRenderedPageBreak/>
+              <w:t>works for field of any size.</w:t>
             </w:r>
           </w:p>
           <w:p>
             <w:pPr>
               <w:pStyle w:val="ListParagraph"/>
               <w:numPr>
-                <w:ilvl w:val="1"/>
-                <w:numId w:val="13"/>
-              </w:numPr>
-            </w:pPr>
-            <w:r>
-              <w:t xml:space="preserve">Renamed Method Clear() to </w:t>
-            </w:r>
-            <w:proofErr w:type="spellStart"/>
-            <w:r>
-              <w:t>CommandsInitialization</w:t>
-            </w:r>
-            <w:proofErr w:type="spellEnd"/>
-            <w:r>
-              <w:t>();</w:t>
+                <w:ilvl w:val="0"/>
+                <w:numId w:val="14"/>
+              </w:numPr>
+            </w:pPr>
+            <w:r>
+              <w:t>Extracted method ActualizeNeighbours() from PlaceMine()</w:t>
             </w:r>
           </w:p>
           <w:p>
             <w:pPr>
               <w:pStyle w:val="ListParagraph"/>
               <w:numPr>
-                <w:ilvl w:val="1"/>
-                <w:numId w:val="13"/>
-              </w:numPr>
-            </w:pPr>
-            <w:r>
-              <w:t>Put a new lines to separate the program logic blocks;</w:t>
+                <w:ilvl w:val="0"/>
+                <w:numId w:val="14"/>
+              </w:numPr>
+            </w:pPr>
+            <w:r>
+              <w:t>Extracted boards class that holds the information about the boards used in MineField class. The class is internal for the game project.</w:t>
             </w:r>
           </w:p>
           <w:p>
             <w:pPr>
               <w:pStyle w:val="ListParagraph"/>
               <w:numPr>
-                <w:ilvl w:val="1"/>
-                <w:numId w:val="13"/>
-              </w:numPr>
-            </w:pPr>
-            <w:r>
-              <w:t xml:space="preserve">Renamed </w:t>
-            </w:r>
-            <w:proofErr w:type="spellStart"/>
-            <w:r>
-              <w:t>InvalidCommand</w:t>
-            </w:r>
-            <w:proofErr w:type="spellEnd"/>
-            <w:r>
-              <w:t xml:space="preserve"> to </w:t>
-            </w:r>
-            <w:proofErr w:type="spellStart"/>
-            <w:r>
-              <w:t>ValidCommand</w:t>
-            </w:r>
-            <w:proofErr w:type="spellEnd"/>
+                <w:ilvl w:val="0"/>
+                <w:numId w:val="14"/>
+              </w:numPr>
+            </w:pPr>
+            <w:r>
+              <w:t>Renamed the arrays that hold the information of the board (shown -&gt; IsShown, number -&gt; NumberOfNeighbourMines, etc.)</w:t>
+            </w:r>
           </w:p>
           <w:p>
             <w:pPr>
               <w:pStyle w:val="ListParagraph"/>
               <w:numPr>
-                <w:ilvl w:val="1"/>
-                <w:numId w:val="13"/>
-              </w:numPr>
-            </w:pPr>
-            <w:r>
-              <w:t xml:space="preserve">Thus update </w:t>
-            </w:r>
-            <w:r>
-              <w:t>!</w:t>
-            </w:r>
-            <w:proofErr w:type="spellStart"/>
-            <w:r>
-              <w:t>InvalidCommand</w:t>
-            </w:r>
-            <w:proofErr w:type="spellEnd"/>
-            <w:r>
-              <w:t xml:space="preserve"> -&gt; </w:t>
-            </w:r>
-            <w:proofErr w:type="spellStart"/>
-            <w:r>
-              <w:t>ValidCommand</w:t>
-            </w:r>
-            <w:proofErr w:type="spellEnd"/>
-            <w:r>
-              <w:t xml:space="preserve"> when needed</w:t>
+                <w:ilvl w:val="0"/>
+                <w:numId w:val="14"/>
+              </w:numPr>
+            </w:pPr>
+            <w:r>
+              <w:t>Extracted all game messages to static class GameMessages.</w:t>
             </w:r>
           </w:p>
           <w:p>
             <w:pPr>
               <w:pStyle w:val="ListParagraph"/>
               <w:numPr>
-                <w:ilvl w:val="1"/>
-                <w:numId w:val="13"/>
-              </w:numPr>
-            </w:pPr>
-            <w:r>
-              <w:t xml:space="preserve">Renamed </w:t>
-            </w:r>
-            <w:proofErr w:type="spellStart"/>
-            <w:r>
-              <w:t>ReadCommand</w:t>
-            </w:r>
-            <w:proofErr w:type="spellEnd"/>
-            <w:r>
-              <w:t xml:space="preserve">() to </w:t>
-            </w:r>
-            <w:proofErr w:type="spellStart"/>
-            <w:r>
-              <w:t>TryParseCommand</w:t>
-            </w:r>
-            <w:proofErr w:type="spellEnd"/>
-            <w:r>
-              <w:t>()</w:t>
+                <w:ilvl w:val="0"/>
+                <w:numId w:val="14"/>
+              </w:numPr>
+            </w:pPr>
+            <w:r>
+              <w:t>Added Exceptions to the class constructor.</w:t>
             </w:r>
           </w:p>
           <w:p>
             <w:pPr>
               <w:pStyle w:val="ListParagraph"/>
               <w:numPr>
-                <w:ilvl w:val="1"/>
-                <w:numId w:val="13"/>
-              </w:numPr>
-            </w:pPr>
-            <w:r>
-              <w:t xml:space="preserve">Added </w:t>
-            </w:r>
-            <w:proofErr w:type="spellStart"/>
-            <w:r>
-              <w:t>IsSpecialCommand</w:t>
-            </w:r>
-            <w:proofErr w:type="spellEnd"/>
-            <w:r>
-              <w:t>()</w:t>
+                <w:ilvl w:val="0"/>
+                <w:numId w:val="14"/>
+              </w:numPr>
+            </w:pPr>
+            <w:r>
+              <w:t>Added AddRemoveFlag() with new game functionality for adding and removing flags</w:t>
+            </w:r>
+          </w:p>
+          <w:p>
+            <w:pPr>
+              <w:numPr>
+                <w:ilvl w:val="0"/>
+                <w:numId w:val="10"/>
+              </w:numPr>
+            </w:pPr>
+            <w:r>
+              <w:t>Updates to class MineSweeperGame</w:t>
             </w:r>
           </w:p>
           <w:p>
             <w:pPr>
               <w:pStyle w:val="ListParagraph"/>
               <w:numPr>
-                <w:ilvl w:val="1"/>
-                <w:numId w:val="13"/>
+                <w:ilvl w:val="0"/>
+                <w:numId w:val="15"/>
+              </w:numPr>
+            </w:pPr>
+            <w:r>
+              <w:t>Removed all goto statements and replaced them with proper action that handles the game restart command (e.g. calling the Main())</w:t>
+            </w:r>
+          </w:p>
+          <w:p>
+            <w:pPr>
+              <w:pStyle w:val="ListParagraph"/>
+              <w:numPr>
+                <w:ilvl w:val="0"/>
+                <w:numId w:val="15"/>
+              </w:numPr>
+            </w:pPr>
+            <w:r>
+              <w:t>Extracted ExecuteCommand() from Main()</w:t>
+            </w:r>
+          </w:p>
+          <w:p>
+            <w:pPr>
+              <w:pStyle w:val="ListParagraph"/>
+              <w:numPr>
+                <w:ilvl w:val="0"/>
+                <w:numId w:val="15"/>
+              </w:numPr>
+            </w:pPr>
+            <w:r>
+              <w:t xml:space="preserve">Extracted ReadCommand() from Main() </w:t>
+            </w:r>
+          </w:p>
+          <w:p>
+            <w:pPr>
+              <w:pStyle w:val="ListParagraph"/>
+              <w:numPr>
+                <w:ilvl w:val="0"/>
+                <w:numId w:val="15"/>
               </w:numPr>
             </w:pPr>
             <w:r>
               <w:t xml:space="preserve">Extracted </w:t>
             </w:r>
-            <w:proofErr w:type="spellStart"/>
-            <w:r>
-              <w:t>ParseCoordinates</w:t>
-            </w:r>
-            <w:proofErr w:type="spellEnd"/>
-            <w:r>
-              <w:t xml:space="preserve">() from </w:t>
-            </w:r>
-            <w:proofErr w:type="spellStart"/>
-            <w:r>
-              <w:t>NexMove</w:t>
-            </w:r>
-            <w:proofErr w:type="spellEnd"/>
-            <w:r>
-              <w:t>()</w:t>
+            <w:r>
+              <w:t>ExecuteSpecialCommand() from ExecuteCommand() – that handles all special commands in the game e.g. (restart, exit, flag etc.)</w:t>
             </w:r>
           </w:p>
           <w:p>
             <w:pPr>
               <w:pStyle w:val="ListParagraph"/>
               <w:numPr>
-                <w:ilvl w:val="1"/>
-                <w:numId w:val="13"/>
-              </w:numPr>
-            </w:pPr>
-            <w:r>
-              <w:t>Removed Boolean fields (</w:t>
-            </w:r>
-            <w:r>
-              <w:t>valid command, restart, exit, top)</w:t>
+                <w:ilvl w:val="0"/>
+                <w:numId w:val="15"/>
+              </w:numPr>
+            </w:pPr>
+            <w:r>
+              <w:t>Extracted ExecuteRevealBlockCommand() from ExecuteCommand();</w:t>
             </w:r>
           </w:p>
           <w:p>
             <w:pPr>
               <w:pStyle w:val="ListParagraph"/>
               <w:numPr>
-                <w:ilvl w:val="1"/>
-                <w:numId w:val="13"/>
-              </w:numPr>
-            </w:pPr>
-            <w:r>
-              <w:t>Added private field command;</w:t>
+                <w:ilvl w:val="0"/>
+                <w:numId w:val="15"/>
+              </w:numPr>
+            </w:pPr>
+            <w:r>
+              <w:t>Renamed board to minefield</w:t>
             </w:r>
           </w:p>
           <w:p>
             <w:pPr>
               <w:pStyle w:val="ListParagraph"/>
+              <w:numPr>
+                <w:ilvl w:val="0"/>
+                <w:numId w:val="15"/>
+              </w:numPr>
+            </w:pPr>
+            <w:r>
+              <w:t>Extracted scoreboard field out of Main() as a static field to prevent the data losses when game is restarted.</w:t>
+            </w:r>
+          </w:p>
+          <w:p>
+            <w:pPr>
+              <w:pStyle w:val="ListParagraph"/>
+              <w:numPr>
+                <w:ilvl w:val="0"/>
+                <w:numId w:val="15"/>
+              </w:numPr>
+            </w:pPr>
+            <w:r>
+              <w:t>Replaced the switch statement in ExecuteRevealBlockCommand() with if statements.</w:t>
+            </w:r>
+          </w:p>
+          <w:p>
+            <w:pPr>
+              <w:pStyle w:val="ListParagraph"/>
+              <w:numPr>
+                <w:ilvl w:val="0"/>
+                <w:numId w:val="15"/>
+              </w:numPr>
+            </w:pPr>
+            <w:r>
+              <w:t>Added ExecuteFlagCommand() that execute flag / unflag commands.</w:t>
+            </w:r>
+          </w:p>
+          <w:p>
+            <w:pPr>
+              <w:pStyle w:val="ListParagraph"/>
+              <w:numPr>
+                <w:ilvl w:val="0"/>
+                <w:numId w:val="15"/>
+              </w:numPr>
+            </w:pPr>
+            <w:r>
+              <w:t>Added shouldDisplayBoard Boolean field;</w:t>
+            </w:r>
+          </w:p>
+          <w:p>
+            <w:pPr>
               <w:numPr>
                 <w:ilvl w:val="0"/>
                 <w:numId w:val="3"/>
               </w:numPr>
             </w:pPr>
             <w:r>
-              <w:t xml:space="preserve">Updates in class </w:t>
-            </w:r>
-            <w:proofErr w:type="spellStart"/>
-            <w:r>
-              <w:t>MineField</w:t>
-            </w:r>
-            <w:proofErr w:type="spellEnd"/>
-            <w:r>
-              <w:t xml:space="preserve">: </w:t>
-            </w:r>
-          </w:p>
-          <w:p>
-            <w:pPr>
-              <w:pStyle w:val="ListParagraph"/>
-              <w:numPr>
-                <w:ilvl w:val="0"/>
-                <w:numId w:val="14"/>
-              </w:numPr>
-            </w:pPr>
-            <w:r>
-              <w:t xml:space="preserve">Renamed </w:t>
-            </w:r>
-            <w:proofErr w:type="gramStart"/>
-            <w:r>
-              <w:t>Display(</w:t>
-            </w:r>
-            <w:proofErr w:type="gramEnd"/>
-            <w:r>
-              <w:t xml:space="preserve">) to </w:t>
-            </w:r>
-            <w:proofErr w:type="spellStart"/>
-            <w:r>
-              <w:t>ToString</w:t>
-            </w:r>
-            <w:proofErr w:type="spellEnd"/>
-            <w:r>
-              <w:t xml:space="preserve">() – replaced the </w:t>
-            </w:r>
-            <w:proofErr w:type="spellStart"/>
-            <w:r>
-              <w:t>Console.WriteLine</w:t>
-            </w:r>
-            <w:proofErr w:type="spellEnd"/>
-            <w:r>
-              <w:t xml:space="preserve"> with a </w:t>
-            </w:r>
-            <w:proofErr w:type="spellStart"/>
-            <w:r>
-              <w:t>StringBuilder</w:t>
-            </w:r>
-            <w:proofErr w:type="spellEnd"/>
-            <w:r>
-              <w:t xml:space="preserve"> that gathers the information about the current state of the board and returns it as string.</w:t>
-            </w:r>
-          </w:p>
-          <w:p>
-            <w:pPr>
-              <w:pStyle w:val="ListParagraph"/>
-              <w:numPr>
-                <w:ilvl w:val="0"/>
-                <w:numId w:val="14"/>
-              </w:numPr>
-            </w:pPr>
-            <w:r>
-              <w:t xml:space="preserve">Renamed Proverka1() to </w:t>
-            </w:r>
-            <w:proofErr w:type="spellStart"/>
-            <w:r>
-              <w:t>IsInsideTheField</w:t>
-            </w:r>
-            <w:proofErr w:type="spellEnd"/>
-            <w:r>
-              <w:t>();</w:t>
-            </w:r>
-            <w:r>
-              <w:t xml:space="preserve"> - Split the complicated Boolean expressions to easy-to-understand expressions;</w:t>
-            </w:r>
-          </w:p>
-          <w:p>
-            <w:pPr>
-              <w:pStyle w:val="ListParagraph"/>
-              <w:numPr>
-                <w:ilvl w:val="0"/>
-                <w:numId w:val="14"/>
-              </w:numPr>
-            </w:pPr>
-            <w:r>
-              <w:t xml:space="preserve">Renamed Proverka2() to </w:t>
-            </w:r>
-            <w:proofErr w:type="spellStart"/>
-            <w:r>
-              <w:t>IsAlreadyShown</w:t>
-            </w:r>
-            <w:proofErr w:type="spellEnd"/>
-            <w:r>
-              <w:t>();</w:t>
-            </w:r>
-          </w:p>
-          <w:p>
-            <w:pPr>
-              <w:pStyle w:val="ListParagraph"/>
-              <w:numPr>
-                <w:ilvl w:val="0"/>
-                <w:numId w:val="14"/>
-              </w:numPr>
-            </w:pPr>
-            <w:r>
-              <w:t xml:space="preserve">Renamed Proverka3() to </w:t>
-            </w:r>
-            <w:proofErr w:type="spellStart"/>
-            <w:r>
-              <w:t>IsMine</w:t>
-            </w:r>
-            <w:proofErr w:type="spellEnd"/>
-            <w:r>
-              <w:t>();</w:t>
-            </w:r>
-          </w:p>
-          <w:p>
-            <w:pPr>
-              <w:pStyle w:val="ListParagraph"/>
-              <w:numPr>
-                <w:ilvl w:val="0"/>
-                <w:numId w:val="14"/>
-              </w:numPr>
-            </w:pPr>
-            <w:r>
-              <w:t xml:space="preserve">Renamed </w:t>
-            </w:r>
-            <w:proofErr w:type="gramStart"/>
-            <w:r>
-              <w:rPr>
-                <w:lang w:val="bg-BG"/>
-              </w:rPr>
-              <w:t>Край(</w:t>
-            </w:r>
-            <w:proofErr w:type="gramEnd"/>
-            <w:r>
-              <w:rPr>
-                <w:lang w:val="bg-BG"/>
-              </w:rPr>
-              <w:t>)</w:t>
-            </w:r>
-            <w:r>
-              <w:t xml:space="preserve"> to </w:t>
-            </w:r>
-            <w:proofErr w:type="spellStart"/>
-            <w:r>
-              <w:t>RevealAllMines</w:t>
-            </w:r>
-            <w:proofErr w:type="spellEnd"/>
-            <w:r>
-              <w:t>() – changed the iteration logic</w:t>
-            </w:r>
-            <w:r>
-              <w:t xml:space="preserve"> to for() cycle that works for field of any size.</w:t>
-            </w:r>
-          </w:p>
-          <w:p>
-            <w:pPr>
-              <w:pStyle w:val="ListParagraph"/>
-              <w:numPr>
-                <w:ilvl w:val="0"/>
-                <w:numId w:val="14"/>
-              </w:numPr>
-            </w:pPr>
-            <w:r>
-              <w:t xml:space="preserve">Extracted method </w:t>
-            </w:r>
-            <w:proofErr w:type="spellStart"/>
-            <w:r>
-              <w:t>ActualizeNeighbours</w:t>
-            </w:r>
-            <w:proofErr w:type="spellEnd"/>
-            <w:r>
-              <w:t xml:space="preserve">() from </w:t>
-            </w:r>
-            <w:proofErr w:type="spellStart"/>
-            <w:r>
-              <w:t>PlaceMine</w:t>
-            </w:r>
-            <w:proofErr w:type="spellEnd"/>
-            <w:r>
-              <w:t>()</w:t>
-            </w:r>
-          </w:p>
-          <w:p>
-            <w:pPr>
-              <w:pStyle w:val="ListParagraph"/>
-              <w:numPr>
-                <w:ilvl w:val="0"/>
-                <w:numId w:val="14"/>
-              </w:numPr>
-            </w:pPr>
-            <w:r>
-              <w:t xml:space="preserve">Extracted boards class that holds the information about the boards used in </w:t>
-            </w:r>
-            <w:proofErr w:type="spellStart"/>
-            <w:r>
-              <w:t>MineField</w:t>
-            </w:r>
-            <w:proofErr w:type="spellEnd"/>
-            <w:r>
-              <w:t xml:space="preserve"> </w:t>
-            </w:r>
-            <w:r>
-              <w:lastRenderedPageBreak/>
-              <w:t>class. The class is internal for the game project.</w:t>
-            </w:r>
-          </w:p>
-          <w:p>
-            <w:pPr>
-              <w:pStyle w:val="ListParagraph"/>
-              <w:numPr>
-                <w:ilvl w:val="0"/>
-                <w:numId w:val="14"/>
-              </w:numPr>
-            </w:pPr>
-            <w:r>
-              <w:t xml:space="preserve">Renamed the arrays that hold the information of the board (shown -&gt; </w:t>
-            </w:r>
-            <w:proofErr w:type="spellStart"/>
-            <w:r>
-              <w:t>IsShown</w:t>
-            </w:r>
-            <w:proofErr w:type="spellEnd"/>
-            <w:r>
-              <w:t xml:space="preserve">, number -&gt; </w:t>
-            </w:r>
-            <w:proofErr w:type="spellStart"/>
-            <w:r>
-              <w:t>NumberOfNeighbourMines</w:t>
-            </w:r>
-            <w:proofErr w:type="spellEnd"/>
-            <w:r>
-              <w:t>, etc.)</w:t>
-            </w:r>
-          </w:p>
-          <w:p>
-            <w:pPr>
-              <w:pStyle w:val="ListParagraph"/>
-              <w:numPr>
-                <w:ilvl w:val="0"/>
-                <w:numId w:val="14"/>
-              </w:numPr>
-            </w:pPr>
-            <w:r>
-              <w:t xml:space="preserve">Extracted all game messages to static class </w:t>
-            </w:r>
-            <w:proofErr w:type="spellStart"/>
-            <w:r>
-              <w:t>GameMessages</w:t>
-            </w:r>
-            <w:proofErr w:type="spellEnd"/>
-            <w:r>
-              <w:t>.</w:t>
-            </w:r>
-          </w:p>
-          <w:p>
-            <w:pPr>
-              <w:pStyle w:val="ListParagraph"/>
-              <w:numPr>
-                <w:ilvl w:val="0"/>
-                <w:numId w:val="14"/>
-              </w:numPr>
-            </w:pPr>
-            <w:r>
-              <w:t>Added Exceptions to the class constructor.</w:t>
-            </w:r>
-          </w:p>
-          <w:p>
-            <w:pPr>
-              <w:pStyle w:val="ListParagraph"/>
-              <w:numPr>
-                <w:ilvl w:val="0"/>
-                <w:numId w:val="14"/>
-              </w:numPr>
-            </w:pPr>
-            <w:r>
-              <w:t xml:space="preserve">Added </w:t>
-            </w:r>
-            <w:proofErr w:type="spellStart"/>
-            <w:r>
-              <w:t>AddRemoveFlag</w:t>
-            </w:r>
-            <w:proofErr w:type="spellEnd"/>
-            <w:r>
-              <w:t>() with new game functionality for adding and removing flags</w:t>
-            </w:r>
-          </w:p>
-          <w:p>
-            <w:pPr>
-              <w:pStyle w:val="ListParagraph"/>
+              <w:t>Inserted empty lines between the methods.</w:t>
+            </w:r>
+          </w:p>
+          <w:p>
+            <w:pPr>
               <w:numPr>
                 <w:ilvl w:val="0"/>
                 <w:numId w:val="3"/>
               </w:numPr>
             </w:pPr>
             <w:r>
-              <w:t xml:space="preserve">Updates to class </w:t>
-            </w:r>
-            <w:proofErr w:type="spellStart"/>
-            <w:r>
-              <w:t>MineSweeperGame</w:t>
-            </w:r>
-            <w:proofErr w:type="spellEnd"/>
-          </w:p>
-          <w:p>
-            <w:pPr>
-              <w:pStyle w:val="ListParagraph"/>
-              <w:numPr>
-                <w:ilvl w:val="0"/>
-                <w:numId w:val="15"/>
-              </w:numPr>
-            </w:pPr>
-            <w:r>
-              <w:t xml:space="preserve">Removed all </w:t>
-            </w:r>
-            <w:proofErr w:type="spellStart"/>
-            <w:r>
-              <w:t>goto</w:t>
-            </w:r>
-            <w:proofErr w:type="spellEnd"/>
-            <w:r>
-              <w:t xml:space="preserve"> statements and replaced them with proper action that handles the game restart command (e.g. calling the Main())</w:t>
-            </w:r>
-          </w:p>
-          <w:p>
-            <w:pPr>
-              <w:pStyle w:val="ListParagraph"/>
-              <w:numPr>
-                <w:ilvl w:val="0"/>
-                <w:numId w:val="15"/>
-              </w:numPr>
-            </w:pPr>
-            <w:r>
-              <w:t xml:space="preserve">Extracted </w:t>
-            </w:r>
-            <w:proofErr w:type="spellStart"/>
-            <w:r>
-              <w:t>ExecuteCommand</w:t>
-            </w:r>
-            <w:proofErr w:type="spellEnd"/>
-            <w:r>
-              <w:t>() from Main()</w:t>
-            </w:r>
-          </w:p>
-          <w:p>
-            <w:pPr>
-              <w:pStyle w:val="ListParagraph"/>
-              <w:numPr>
-                <w:ilvl w:val="0"/>
-                <w:numId w:val="15"/>
-              </w:numPr>
-            </w:pPr>
-            <w:r>
-              <w:t xml:space="preserve">Extracted </w:t>
-            </w:r>
-            <w:proofErr w:type="spellStart"/>
-            <w:r>
-              <w:t>ReadCommand</w:t>
-            </w:r>
-            <w:proofErr w:type="spellEnd"/>
-            <w:r>
-              <w:t xml:space="preserve">() from Main() </w:t>
-            </w:r>
-          </w:p>
-          <w:p>
-            <w:pPr>
-              <w:pStyle w:val="ListParagraph"/>
-              <w:numPr>
-                <w:ilvl w:val="0"/>
-                <w:numId w:val="15"/>
-              </w:numPr>
-            </w:pPr>
-            <w:r>
-              <w:t xml:space="preserve">Extracted </w:t>
-            </w:r>
-            <w:proofErr w:type="spellStart"/>
-            <w:proofErr w:type="gramStart"/>
-            <w:r>
-              <w:t>ExecuteSpecialCommand</w:t>
-            </w:r>
-            <w:proofErr w:type="spellEnd"/>
-            <w:r>
-              <w:t>(</w:t>
-            </w:r>
-            <w:proofErr w:type="gramEnd"/>
-            <w:r>
-              <w:t xml:space="preserve">) from </w:t>
-            </w:r>
-            <w:proofErr w:type="spellStart"/>
-            <w:r>
-              <w:t>ExecuteCommand</w:t>
-            </w:r>
-            <w:proofErr w:type="spellEnd"/>
-            <w:r>
-              <w:t>() – that handles all special commands in the game e.g. (restart, exit, flag etc.)</w:t>
-            </w:r>
-          </w:p>
-          <w:p>
-            <w:pPr>
-              <w:pStyle w:val="ListParagraph"/>
-              <w:numPr>
-                <w:ilvl w:val="0"/>
-                <w:numId w:val="15"/>
-              </w:numPr>
-            </w:pPr>
-            <w:r>
-              <w:t xml:space="preserve">Extracted </w:t>
-            </w:r>
-            <w:proofErr w:type="spellStart"/>
-            <w:r>
-              <w:t>ExecuteRevealBlockCommand</w:t>
-            </w:r>
-            <w:proofErr w:type="spellEnd"/>
-            <w:r>
-              <w:t xml:space="preserve">() from </w:t>
-            </w:r>
-            <w:proofErr w:type="spellStart"/>
-            <w:r>
-              <w:t>ExecuteCommand</w:t>
-            </w:r>
-            <w:proofErr w:type="spellEnd"/>
-            <w:r>
-              <w:t>();</w:t>
-            </w:r>
-          </w:p>
-          <w:p>
-            <w:pPr>
-              <w:pStyle w:val="ListParagraph"/>
-              <w:numPr>
-                <w:ilvl w:val="0"/>
-                <w:numId w:val="15"/>
-              </w:numPr>
-            </w:pPr>
-            <w:r>
-              <w:t>Renamed board to minefield</w:t>
-            </w:r>
-          </w:p>
-          <w:p>
-            <w:pPr>
-              <w:pStyle w:val="ListParagraph"/>
-              <w:numPr>
-                <w:ilvl w:val="0"/>
-                <w:numId w:val="15"/>
-              </w:numPr>
-            </w:pPr>
-            <w:r>
-              <w:t xml:space="preserve">Extracted scoreboard field out of </w:t>
-            </w:r>
-            <w:proofErr w:type="gramStart"/>
-            <w:r>
-              <w:t>Main(</w:t>
-            </w:r>
-            <w:proofErr w:type="gramEnd"/>
-            <w:r>
-              <w:t>) as a static field to prevent the data losses when game is restarted.</w:t>
-            </w:r>
-          </w:p>
-          <w:p>
-            <w:pPr>
-              <w:pStyle w:val="ListParagraph"/>
-              <w:numPr>
-                <w:ilvl w:val="0"/>
-                <w:numId w:val="15"/>
-              </w:numPr>
-            </w:pPr>
-            <w:r>
-              <w:t xml:space="preserve">Replaced the switch statement in </w:t>
-            </w:r>
-            <w:proofErr w:type="spellStart"/>
-            <w:proofErr w:type="gramStart"/>
-            <w:r>
-              <w:t>ExecuteRevealBlockCommand</w:t>
-            </w:r>
-            <w:proofErr w:type="spellEnd"/>
-            <w:r>
-              <w:t>(</w:t>
-            </w:r>
-            <w:proofErr w:type="gramEnd"/>
-            <w:r>
-              <w:t>) with if statements.</w:t>
-            </w:r>
-          </w:p>
-          <w:p>
-            <w:pPr>
-              <w:pStyle w:val="ListParagraph"/>
-              <w:numPr>
-                <w:ilvl w:val="0"/>
-                <w:numId w:val="15"/>
-              </w:numPr>
-            </w:pPr>
-            <w:r>
-              <w:t xml:space="preserve">Added </w:t>
-            </w:r>
-            <w:proofErr w:type="spellStart"/>
-            <w:proofErr w:type="gramStart"/>
-            <w:r>
-              <w:t>ExecuteFlagCommand</w:t>
-            </w:r>
-            <w:proofErr w:type="spellEnd"/>
-            <w:r>
-              <w:t>(</w:t>
-            </w:r>
-            <w:proofErr w:type="gramEnd"/>
-            <w:r>
-              <w:t xml:space="preserve">) that execute flag / </w:t>
-            </w:r>
-            <w:proofErr w:type="spellStart"/>
-            <w:r>
-              <w:t>unflag</w:t>
-            </w:r>
-            <w:proofErr w:type="spellEnd"/>
-            <w:r>
-              <w:t xml:space="preserve"> commands.</w:t>
-            </w:r>
-          </w:p>
-          <w:p>
-            <w:pPr>
-              <w:pStyle w:val="ListParagraph"/>
-              <w:numPr>
-                <w:ilvl w:val="0"/>
-                <w:numId w:val="15"/>
-              </w:numPr>
-            </w:pPr>
-            <w:r>
-              <w:t xml:space="preserve">Added </w:t>
-            </w:r>
-            <w:proofErr w:type="spellStart"/>
-            <w:r>
-              <w:t>shouldDisplayBoard</w:t>
-            </w:r>
-            <w:proofErr w:type="spellEnd"/>
-            <w:r>
-              <w:t xml:space="preserve"> Boolean field;</w:t>
+              <w:t xml:space="preserve">Formatted the curly braces </w:t>
+            </w:r>
+            <w:r>
+              <w:rPr>
+                <w:b/>
+                <w:noProof/>
+              </w:rPr>
+              <w:t>{</w:t>
+            </w:r>
+            <w:r>
+              <w:rPr>
+                <w:noProof/>
+              </w:rPr>
+              <w:t xml:space="preserve"> and </w:t>
+            </w:r>
+            <w:r>
+              <w:rPr>
+                <w:b/>
+                <w:noProof/>
+              </w:rPr>
+              <w:t>}</w:t>
+            </w:r>
+            <w:r>
+              <w:t xml:space="preserve"> according to the best practices for the C# language.</w:t>
             </w:r>
           </w:p>
           <w:p>
@@ -1216,15 +1002,32 @@
                 <w:ilvl w:val="0"/>
                 <w:numId w:val="3"/>
               </w:numPr>
-              <w:rPr>
-                <w:highlight w:val="yellow"/>
-              </w:rPr>
-            </w:pPr>
-            <w:r>
-              <w:rPr>
-                <w:highlight w:val="yellow"/>
-              </w:rPr>
-              <w:t>Inserted empty lines between the methods.</w:t>
+            </w:pPr>
+            <w:r>
+              <w:t xml:space="preserve">Put </w:t>
+            </w:r>
+            <w:r>
+              <w:rPr>
+                <w:b/>
+                <w:noProof/>
+              </w:rPr>
+              <w:t>{</w:t>
+            </w:r>
+            <w:r>
+              <w:rPr>
+                <w:noProof/>
+              </w:rPr>
+              <w:t xml:space="preserve"> and </w:t>
+            </w:r>
+            <w:r>
+              <w:rPr>
+                <w:b/>
+                <w:noProof/>
+              </w:rPr>
+              <w:t>}</w:t>
+            </w:r>
+            <w:r>
+              <w:t xml:space="preserve"> after all conditionals and loops (when missing).</w:t>
             </w:r>
           </w:p>
           <w:p>
@@ -1233,247 +1036,11 @@
                 <w:ilvl w:val="0"/>
                 <w:numId w:val="3"/>
               </w:numPr>
-              <w:rPr>
-                <w:highlight w:val="yellow"/>
-              </w:rPr>
-            </w:pPr>
-            <w:r>
-              <w:rPr>
-                <w:highlight w:val="yellow"/>
-              </w:rPr>
-              <w:t>Split the lines containing several statements into several simple lines, e.g.:</w:t>
-            </w:r>
-          </w:p>
-          <w:tbl>
-            <w:tblPr>
-              <w:tblW w:w="8817" w:type="dxa"/>
-              <w:tblInd w:w="568" w:type="dxa"/>
-              <w:tblBorders>
-                <w:top w:val="single" w:sz="4" w:space="0" w:color="000000"/>
-                <w:left w:val="single" w:sz="4" w:space="0" w:color="000000"/>
-                <w:bottom w:val="single" w:sz="4" w:space="0" w:color="000000"/>
-                <w:right w:val="single" w:sz="4" w:space="0" w:color="000000"/>
-                <w:insideH w:val="single" w:sz="4" w:space="0" w:color="000000"/>
-                <w:insideV w:val="single" w:sz="4" w:space="0" w:color="000000"/>
-              </w:tblBorders>
-              <w:tblCellMar>
-                <w:top w:w="57" w:type="dxa"/>
-                <w:bottom w:w="57" w:type="dxa"/>
-              </w:tblCellMar>
-              <w:tblLook w:val="04A0" w:firstRow="1" w:lastRow="0" w:firstColumn="1" w:lastColumn="0" w:noHBand="0" w:noVBand="1"/>
-            </w:tblPr>
-            <w:tblGrid>
-              <w:gridCol w:w="3352"/>
-              <w:gridCol w:w="1532"/>
-              <w:gridCol w:w="3933"/>
-            </w:tblGrid>
-            <w:tr>
-              <w:tc>
-                <w:tcPr>
-                  <w:tcW w:w="3867" w:type="dxa"/>
-                  <w:tcBorders>
-                    <w:top w:val="single" w:sz="4" w:space="0" w:color="auto"/>
-                    <w:left w:val="single" w:sz="4" w:space="0" w:color="auto"/>
-                    <w:bottom w:val="single" w:sz="4" w:space="0" w:color="auto"/>
-                    <w:right w:val="single" w:sz="4" w:space="0" w:color="auto"/>
-                  </w:tcBorders>
-                </w:tcPr>
-                <w:p>
-                  <w:pPr>
-                    <w:pStyle w:val="ListParagraph"/>
-                    <w:numPr>
-                      <w:ilvl w:val="0"/>
-                      <w:numId w:val="3"/>
-                    </w:numPr>
-                    <w:spacing w:before="0" w:after="0"/>
-                    <w:rPr>
-                      <w:rFonts w:ascii="Consolas" w:hAnsi="Consolas" w:cs="Consolas"/>
-                      <w:b/>
-                      <w:noProof/>
-                      <w:sz w:val="18"/>
-                      <w:szCs w:val="18"/>
-                      <w:highlight w:val="yellow"/>
-                    </w:rPr>
-                  </w:pPr>
-                  <w:r>
-                    <w:rPr>
-                      <w:rFonts w:ascii="Consolas" w:hAnsi="Consolas" w:cs="Consolas"/>
-                      <w:b/>
-                      <w:noProof/>
-                      <w:sz w:val="18"/>
-                      <w:szCs w:val="18"/>
-                      <w:highlight w:val="yellow"/>
-                    </w:rPr>
-                    <w:t>if (input[i] != ' ') break;</w:t>
-                  </w:r>
-                </w:p>
-              </w:tc>
-              <w:tc>
-                <w:tcPr>
-                  <w:tcW w:w="452" w:type="dxa"/>
-                  <w:tcBorders>
-                    <w:top w:val="nil"/>
-                    <w:left w:val="single" w:sz="4" w:space="0" w:color="auto"/>
-                    <w:bottom w:val="nil"/>
-                    <w:right w:val="single" w:sz="4" w:space="0" w:color="auto"/>
-                  </w:tcBorders>
-                  <w:vAlign w:val="center"/>
-                </w:tcPr>
-                <w:p>
-                  <w:pPr>
-                    <w:pStyle w:val="ListParagraph"/>
-                    <w:numPr>
-                      <w:ilvl w:val="0"/>
-                      <w:numId w:val="3"/>
-                    </w:numPr>
-                    <w:spacing w:before="0" w:after="0"/>
-                    <w:rPr>
-                      <w:rFonts w:ascii="Consolas" w:hAnsi="Consolas" w:cs="Consolas"/>
-                      <w:b/>
-                      <w:noProof/>
-                      <w:sz w:val="18"/>
-                      <w:szCs w:val="18"/>
-                      <w:highlight w:val="yellow"/>
-                    </w:rPr>
-                  </w:pPr>
-                  <w:r>
-                    <w:rPr>
-                      <w:noProof/>
-                      <w:highlight w:val="yellow"/>
-                    </w:rPr>
-                    <w:sym w:font="Wingdings" w:char="F0E0"/>
-                  </w:r>
-                </w:p>
-              </w:tc>
-              <w:tc>
-                <w:tcPr>
-                  <w:tcW w:w="4498" w:type="dxa"/>
-                  <w:tcBorders>
-                    <w:top w:val="single" w:sz="4" w:space="0" w:color="auto"/>
-                    <w:left w:val="single" w:sz="4" w:space="0" w:color="auto"/>
-                    <w:bottom w:val="single" w:sz="4" w:space="0" w:color="auto"/>
-                    <w:right w:val="single" w:sz="4" w:space="0" w:color="auto"/>
-                  </w:tcBorders>
-                </w:tcPr>
-                <w:p>
-                  <w:pPr>
-                    <w:pStyle w:val="ListParagraph"/>
-                    <w:numPr>
-                      <w:ilvl w:val="0"/>
-                      <w:numId w:val="3"/>
-                    </w:numPr>
-                    <w:spacing w:before="0" w:after="0"/>
-                    <w:rPr>
-                      <w:rFonts w:ascii="Consolas" w:hAnsi="Consolas" w:cs="Consolas"/>
-                      <w:b/>
-                      <w:noProof/>
-                      <w:sz w:val="18"/>
-                      <w:szCs w:val="18"/>
-                      <w:highlight w:val="yellow"/>
-                    </w:rPr>
-                  </w:pPr>
-                  <w:r>
-                    <w:rPr>
-                      <w:rFonts w:ascii="Consolas" w:hAnsi="Consolas" w:cs="Consolas"/>
-                      <w:b/>
-                      <w:noProof/>
-                      <w:sz w:val="18"/>
-                      <w:szCs w:val="18"/>
-                      <w:highlight w:val="yellow"/>
-                    </w:rPr>
-                    <w:t>if (input[i] != ' ')</w:t>
-                  </w:r>
-                </w:p>
-                <w:p>
-                  <w:pPr>
-                    <w:pStyle w:val="ListParagraph"/>
-                    <w:numPr>
-                      <w:ilvl w:val="0"/>
-                      <w:numId w:val="3"/>
-                    </w:numPr>
-                    <w:spacing w:before="0" w:after="0"/>
-                    <w:rPr>
-                      <w:rFonts w:ascii="Consolas" w:hAnsi="Consolas" w:cs="Consolas"/>
-                      <w:b/>
-                      <w:noProof/>
-                      <w:sz w:val="18"/>
-                      <w:szCs w:val="18"/>
-                      <w:highlight w:val="yellow"/>
-                    </w:rPr>
-                  </w:pPr>
-                  <w:r>
-                    <w:rPr>
-                      <w:rFonts w:ascii="Consolas" w:hAnsi="Consolas" w:cs="Consolas"/>
-                      <w:b/>
-                      <w:noProof/>
-                      <w:sz w:val="18"/>
-                      <w:szCs w:val="18"/>
-                      <w:highlight w:val="yellow"/>
-                    </w:rPr>
-                    <w:t>{</w:t>
-                  </w:r>
-                </w:p>
-                <w:p>
-                  <w:pPr>
-                    <w:pStyle w:val="ListParagraph"/>
-                    <w:numPr>
-                      <w:ilvl w:val="0"/>
-                      <w:numId w:val="3"/>
-                    </w:numPr>
-                    <w:spacing w:before="0" w:after="0"/>
-                    <w:rPr>
-                      <w:rFonts w:ascii="Consolas" w:hAnsi="Consolas" w:cs="Consolas"/>
-                      <w:b/>
-                      <w:noProof/>
-                      <w:sz w:val="18"/>
-                      <w:szCs w:val="18"/>
-                      <w:highlight w:val="yellow"/>
-                    </w:rPr>
-                  </w:pPr>
-                  <w:r>
-                    <w:rPr>
-                      <w:rFonts w:ascii="Consolas" w:hAnsi="Consolas" w:cs="Consolas"/>
-                      <w:b/>
-                      <w:noProof/>
-                      <w:sz w:val="18"/>
-                      <w:szCs w:val="18"/>
-                      <w:highlight w:val="yellow"/>
-                    </w:rPr>
-                    <w:t>break;</w:t>
-                  </w:r>
-                </w:p>
-                <w:p>
-                  <w:pPr>
-                    <w:pStyle w:val="ListParagraph"/>
-                    <w:numPr>
-                      <w:ilvl w:val="0"/>
-                      <w:numId w:val="3"/>
-                    </w:numPr>
-                    <w:spacing w:before="0" w:after="0"/>
-                    <w:rPr>
-                      <w:rFonts w:ascii="Consolas" w:hAnsi="Consolas" w:cs="Consolas"/>
-                      <w:b/>
-                      <w:noProof/>
-                      <w:sz w:val="18"/>
-                      <w:szCs w:val="18"/>
-                      <w:highlight w:val="yellow"/>
-                    </w:rPr>
-                  </w:pPr>
-                  <w:r>
-                    <w:rPr>
-                      <w:rFonts w:ascii="Consolas" w:hAnsi="Consolas" w:cs="Consolas"/>
-                      <w:b/>
-                      <w:noProof/>
-                      <w:sz w:val="18"/>
-                      <w:szCs w:val="18"/>
-                      <w:highlight w:val="yellow"/>
-                    </w:rPr>
-                    <w:t>}</w:t>
-                  </w:r>
-                </w:p>
-              </w:tc>
-            </w:tr>
-          </w:tbl>
+            </w:pPr>
+            <w:r>
+              <w:t>Renamed variables from Latin-Bulgarian to English.</w:t>
+            </w:r>
+          </w:p>
           <w:p>
             <w:pPr>
               <w:numPr>
@@ -1482,30 +1049,27 @@
               </w:numPr>
             </w:pPr>
             <w:r>
-              <w:t xml:space="preserve">Formatted the curly braces </w:t>
+              <w:t xml:space="preserve">Character casing: variables and fields made </w:t>
             </w:r>
             <w:r>
               <w:rPr>
                 <w:b/>
                 <w:noProof/>
               </w:rPr>
-              <w:t>{</w:t>
-            </w:r>
-            <w:r>
-              <w:rPr>
-                <w:noProof/>
-              </w:rPr>
-              <w:t xml:space="preserve"> and </w:t>
+              <w:t>camelCase</w:t>
+            </w:r>
+            <w:r>
+              <w:t xml:space="preserve">; types and methods made </w:t>
             </w:r>
             <w:r>
               <w:rPr>
                 <w:b/>
                 <w:noProof/>
               </w:rPr>
-              <w:t>}</w:t>
-            </w:r>
-            <w:r>
-              <w:t xml:space="preserve"> according to the best practices for the C# language.</w:t>
+              <w:t>PascalCase</w:t>
+            </w:r>
+            <w:r>
+              <w:t>.</w:t>
             </w:r>
           </w:p>
           <w:p>
@@ -1516,128 +1080,25 @@
               </w:numPr>
             </w:pPr>
             <w:r>
-              <w:t xml:space="preserve">Put </w:t>
-            </w:r>
-            <w:r>
               <w:rPr>
                 <w:b/>
-                <w:noProof/>
-              </w:rPr>
-              <w:t>{</w:t>
-            </w:r>
-            <w:r>
-              <w:rPr>
-                <w:noProof/>
-              </w:rPr>
-              <w:t xml:space="preserve"> and </w:t>
-            </w:r>
-            <w:r>
-              <w:rPr>
-                <w:b/>
-                <w:noProof/>
-              </w:rPr>
-              <w:t>}</w:t>
-            </w:r>
-            <w:r>
-              <w:t xml:space="preserve"> after all conditionals and loops (when missing).</w:t>
-            </w:r>
-          </w:p>
-          <w:p>
-            <w:pPr>
-              <w:numPr>
-                <w:ilvl w:val="0"/>
-                <w:numId w:val="3"/>
-              </w:numPr>
-            </w:pPr>
-            <w:r>
-              <w:t>Renamed variables from Latin-Bulgarian to English.</w:t>
-            </w:r>
-          </w:p>
-          <w:p>
-            <w:pPr>
-              <w:numPr>
-                <w:ilvl w:val="0"/>
-                <w:numId w:val="3"/>
-              </w:numPr>
-              <w:rPr>
-                <w:highlight w:val="yellow"/>
-              </w:rPr>
-            </w:pPr>
-            <w:r>
-              <w:rPr>
-                <w:highlight w:val="yellow"/>
-              </w:rPr>
-              <w:t xml:space="preserve">Character casing: variables and fields made </w:t>
-            </w:r>
-            <w:r>
-              <w:rPr>
-                <w:b/>
-                <w:noProof/>
-                <w:highlight w:val="yellow"/>
-              </w:rPr>
-              <w:t>camelCase</w:t>
-            </w:r>
-            <w:r>
-              <w:rPr>
-                <w:highlight w:val="yellow"/>
-              </w:rPr>
-              <w:t xml:space="preserve">; types and methods made </w:t>
-            </w:r>
-            <w:r>
-              <w:rPr>
-                <w:b/>
-                <w:noProof/>
-                <w:highlight w:val="yellow"/>
-              </w:rPr>
-              <w:t>PascalCase</w:t>
-            </w:r>
-            <w:r>
-              <w:rPr>
-                <w:highlight w:val="yellow"/>
-              </w:rPr>
-              <w:t>.</w:t>
-            </w:r>
-          </w:p>
-          <w:p>
-            <w:pPr>
-              <w:numPr>
-                <w:ilvl w:val="0"/>
-                <w:numId w:val="3"/>
-              </w:numPr>
-              <w:rPr>
-                <w:highlight w:val="yellow"/>
-              </w:rPr>
-            </w:pPr>
-            <w:r>
-              <w:rPr>
-                <w:highlight w:val="yellow"/>
-              </w:rPr>
-              <w:t>Formatted all other elements of the source code according to the best practices introduced in the course “</w:t>
-            </w:r>
-            <w:hyperlink r:id="rId6" w:history="1">
+              </w:rPr>
+              <w:t>Formatted</w:t>
+            </w:r>
+            <w:r>
+              <w:t xml:space="preserve"> all other elements of the source code according to the best practices introduced in the course “</w:t>
+            </w:r>
+            <w:hyperlink r:id="rId7" w:history="1">
               <w:r>
                 <w:rPr>
                   <w:rStyle w:val="Hyperlink"/>
-                  <w:highlight w:val="yellow"/>
                 </w:rPr>
                 <w:t>High-Quality Programming Code</w:t>
               </w:r>
             </w:hyperlink>
             <w:r>
-              <w:rPr>
-                <w:highlight w:val="yellow"/>
-              </w:rPr>
               <w:t>”.</w:t>
             </w:r>
-          </w:p>
-          <w:p>
-            <w:pPr>
-              <w:numPr>
-                <w:ilvl w:val="1"/>
-                <w:numId w:val="1"/>
-              </w:numPr>
-              <w:ind w:left="568" w:hanging="284"/>
-            </w:pPr>
           </w:p>
         </w:tc>
       </w:tr>
@@ -3428,7 +2889,6 @@
   <w:style w:type="character" w:default="1" w:styleId="DefaultParagraphFont">
     <w:name w:val="Default Paragraph Font"/>
     <w:uiPriority w:val="1"/>
-    <w:semiHidden/>
     <w:unhideWhenUsed/>
   </w:style>
   <w:style w:type="table" w:default="1" w:styleId="TableNormal">
@@ -3684,7 +3144,6 @@
   <w:style w:type="character" w:default="1" w:styleId="DefaultParagraphFont">
     <w:name w:val="Default Paragraph Font"/>
     <w:uiPriority w:val="1"/>
-    <w:semiHidden/>
     <w:unhideWhenUsed/>
   </w:style>
   <w:style w:type="table" w:default="1" w:styleId="TableNormal">
@@ -4028,4 +3487,16 @@
   <a:objectDefaults/>
   <a:extraClrSchemeLst/>
 </a:theme>
+</file>
+
+<file path=customXml/item1.xml><?xml version="1.0" encoding="utf-8"?>
+<b:Sources xmlns:b="http://schemas.openxmlformats.org/officeDocument/2006/bibliography" xmlns="http://schemas.openxmlformats.org/officeDocument/2006/bibliography" SelectedStyle="\APA.XSL" StyleName="APA"/>
+</file>
+
+<file path=customXml/itemProps1.xml><?xml version="1.0" encoding="utf-8"?>
+<ds:datastoreItem xmlns:ds="http://schemas.openxmlformats.org/officeDocument/2006/customXml" ds:itemID="{4FE4835E-A809-4C6A-970E-C7D097987C05}">
+  <ds:schemaRefs>
+    <ds:schemaRef ds:uri="http://schemas.openxmlformats.org/officeDocument/2006/bibliography"/>
+  </ds:schemaRefs>
+</ds:datastoreItem>
 </file>
</xml_diff>